<commit_message>
JLPT IOCP Direct3D 포트폴리오 추가내용.
</commit_message>
<xml_diff>
--- a/클라이언트_이력서_한동웅_v2.docx
+++ b/클라이언트_이력서_한동웅_v2.docx
@@ -18,15 +18,41 @@
       </w:pPr>
       <w:r>
         <w:rPr>
-          <w:lang w:val="de-DE"/>
+          <w:lang w:val="de-DE" w:eastAsia="ko-KR"/>
           <w:rFonts w:asciiTheme="majorHAnsi" w:eastAsiaTheme="majorHAnsi" w:hAnsiTheme="majorHAnsi"/>
           <w:b/>
           <w:color w:val="003300"/>
           <w:w w:val="95"/>
           <w:sz w:val="46"/>
           <w:szCs w:val="46"/>
-        </w:rPr>
-        <w:t>입 사 지 원 서</w:t>
+          <w:rtl w:val="off"/>
+        </w:rPr>
+        <w:t>이력</w:t>
+      </w:r>
+      <w:r>
+        <w:rPr>
+          <w:lang w:val="de-DE"/>
+          <w:rFonts w:asciiTheme="majorHAnsi" w:eastAsiaTheme="majorHAnsi" w:hAnsiTheme="majorHAnsi"/>
+          <w:b/>
+          <w:color w:val="003300"/>
+          <w:w w:val="95"/>
+          <w:sz w:val="46"/>
+          <w:szCs w:val="46"/>
+        </w:rPr>
+        <w:t>서</w:t>
+      </w:r>
+      <w:r>
+        <w:rPr>
+          <w:lang w:val="de-DE" w:eastAsia="ko-KR"/>
+          <w:rFonts w:asciiTheme="majorHAnsi" w:eastAsiaTheme="majorHAnsi" w:hAnsiTheme="majorHAnsi"/>
+          <w:b/>
+          <w:color w:val="003300"/>
+          <w:w w:val="95"/>
+          <w:sz w:val="46"/>
+          <w:szCs w:val="46"/>
+          <w:rtl w:val="off"/>
+        </w:rPr>
+        <w:t xml:space="preserve"> 포트폴리오 및 경력 기술서</w:t>
       </w:r>
     </w:p>
     <w:p>
@@ -675,43 +701,6 @@
               </w:rPr>
               <w:t>30</w:t>
             </w:r>
-            <w:r>
-              <w:rPr>
-                <w:rFonts w:asciiTheme="majorHAnsi" w:eastAsiaTheme="majorHAnsi" w:hAnsiTheme="majorHAnsi"/>
-                <w:b/>
-              </w:rPr>
-              <w:t>.</w:t>
-            </w:r>
-          </w:p>
-          <w:p>
-            <w:pPr>
-              <w:jc w:val="center"/>
-              <w:rPr>
-                <w:rFonts w:asciiTheme="majorHAnsi" w:eastAsiaTheme="majorHAnsi" w:hAnsiTheme="majorHAnsi"/>
-                <w:b/>
-              </w:rPr>
-            </w:pPr>
-            <w:r>
-              <w:rPr>
-                <w:rFonts w:asciiTheme="majorHAnsi" w:eastAsiaTheme="majorHAnsi" w:hAnsiTheme="majorHAnsi"/>
-                <w:b/>
-              </w:rPr>
-              <w:t>(만</w:t>
-            </w:r>
-            <w:r>
-              <w:rPr>
-                <w:rFonts w:asciiTheme="majorHAnsi" w:eastAsiaTheme="majorHAnsi" w:hAnsiTheme="majorHAnsi"/>
-                <w:b/>
-              </w:rPr>
-              <w:t>27</w:t>
-            </w:r>
-            <w:r>
-              <w:rPr>
-                <w:rFonts w:asciiTheme="majorHAnsi" w:eastAsiaTheme="majorHAnsi" w:hAnsiTheme="majorHAnsi"/>
-                <w:b/>
-              </w:rPr>
-              <w:t>세)</w:t>
-            </w:r>
           </w:p>
         </w:tc>
         <w:tc>
@@ -813,7 +802,16 @@
                 <w:rFonts w:asciiTheme="majorHAnsi" w:eastAsiaTheme="majorHAnsi" w:hAnsiTheme="majorHAnsi"/>
                 <w:b/>
               </w:rPr>
-              <w:t>서울시 서초구 방배동</w:t>
+              <w:t xml:space="preserve">서울시 </w:t>
+            </w:r>
+            <w:r>
+              <w:rPr>
+                <w:lang w:eastAsia="ko-KR"/>
+                <w:rFonts w:asciiTheme="majorHAnsi" w:eastAsiaTheme="majorHAnsi" w:hAnsiTheme="majorHAnsi"/>
+                <w:b/>
+                <w:rtl w:val="off"/>
+              </w:rPr>
+              <w:t>중랑구 면목동</w:t>
             </w:r>
           </w:p>
         </w:tc>
@@ -910,7 +908,7 @@
                 <w:rFonts w:asciiTheme="majorHAnsi" w:eastAsiaTheme="majorHAnsi" w:hAnsiTheme="majorHAnsi"/>
                 <w:b/>
               </w:rPr>
-              <w:t>육군병장 만기전역</w:t>
+              <w:t>병장 만기전역</w:t>
             </w:r>
           </w:p>
         </w:tc>
@@ -1399,17 +1397,19 @@
       </w:r>
       <w:r>
         <w:rPr>
+          <w:lang w:eastAsia="ko-KR"/>
           <w:rFonts w:asciiTheme="majorHAnsi" w:eastAsiaTheme="majorHAnsi" w:hAnsiTheme="majorHAnsi" w:cs="Arial"/>
           <w:b/>
-        </w:rPr>
-        <w:t>컴퓨터미디어공</w:t>
+          <w:rtl w:val="off"/>
+        </w:rPr>
+        <w:t>미디어학부, 컴퓨터학부 복수전공</w:t>
       </w:r>
       <w:r>
         <w:rPr>
           <w:rFonts w:asciiTheme="majorHAnsi" w:eastAsiaTheme="majorHAnsi" w:hAnsiTheme="majorHAnsi" w:cs="Arial"/>
           <w:b/>
         </w:rPr>
-        <w:t>학과 졸업</w:t>
+        <w:t xml:space="preserve"> 졸업</w:t>
       </w:r>
     </w:p>
     <w:p>
@@ -1593,12 +1593,14 @@
       </w:r>
       <w:r>
         <w:rPr>
+          <w:lang w:eastAsia="ko-KR"/>
           <w:rFonts w:asciiTheme="majorHAnsi" w:eastAsiaTheme="majorHAnsi" w:hAnsiTheme="majorHAnsi"/>
           <w:b/>
           <w:sz w:val="26"/>
           <w:szCs w:val="26"/>
-        </w:rPr>
-        <w:t>1</w:t>
+          <w:rtl w:val="off"/>
+        </w:rPr>
+        <w:t>0</w:t>
       </w:r>
       <w:r>
         <w:rPr>
@@ -1926,18 +1928,40 @@
           <w:numId w:val="3"/>
         </w:numPr>
         <w:rPr>
+          <w:lang w:eastAsia="ko-KR"/>
           <w:rFonts w:asciiTheme="majorHAnsi" w:eastAsiaTheme="majorHAnsi" w:hAnsiTheme="majorHAnsi"/>
           <w:b/>
           <w:bCs/>
-        </w:rPr>
-      </w:pPr>
-      <w:r>
-        <w:rPr>
+          <w:rtl w:val="off"/>
+        </w:rPr>
+      </w:pPr>
+      <w:r>
+        <w:rPr>
+          <w:lang w:eastAsia="ko-KR"/>
           <w:rFonts w:asciiTheme="majorHAnsi" w:eastAsiaTheme="majorHAnsi" w:hAnsiTheme="majorHAnsi"/>
           <w:b/>
           <w:bCs/>
-        </w:rPr>
-        <w:t>게임 엔진 아키텍처에 대한 이해</w:t>
+          <w:rtl w:val="off"/>
+        </w:rPr>
+        <w:t>Direct3DX</w:t>
+      </w:r>
+      <w:r>
+        <w:rPr>
+          <w:rFonts w:asciiTheme="majorHAnsi" w:eastAsiaTheme="majorHAnsi" w:hAnsiTheme="majorHAnsi"/>
+          <w:b/>
+          <w:bCs/>
+        </w:rPr>
+        <w:t>게임 엔진</w:t>
+      </w:r>
+      <w:r>
+        <w:rPr>
+          <w:lang w:eastAsia="ko-KR"/>
+          <w:rFonts w:asciiTheme="majorHAnsi" w:eastAsiaTheme="majorHAnsi" w:hAnsiTheme="majorHAnsi"/>
+          <w:b/>
+          <w:bCs/>
+          <w:rtl w:val="off"/>
+        </w:rPr>
+        <w:t xml:space="preserve"> &amp; 그래픽스 파이프라인</w:t>
       </w:r>
     </w:p>
     <w:p>
@@ -1964,7 +1988,25 @@
           <w:b/>
           <w:bCs/>
         </w:rPr>
-        <w:t xml:space="preserve">자료구조, 알고리즘  </w:t>
+        <w:t>자료구조, 알고리즘</w:t>
+      </w:r>
+      <w:r>
+        <w:rPr>
+          <w:lang w:eastAsia="ko-KR"/>
+          <w:rFonts w:asciiTheme="majorHAnsi" w:eastAsiaTheme="majorHAnsi" w:hAnsiTheme="majorHAnsi"/>
+          <w:b/>
+          <w:bCs/>
+          <w:rtl w:val="off"/>
+        </w:rPr>
+        <w:t xml:space="preserve"> (코드 최적화)</w:t>
+      </w:r>
+      <w:r>
+        <w:rPr>
+          <w:rFonts w:asciiTheme="majorHAnsi" w:eastAsiaTheme="majorHAnsi" w:hAnsiTheme="majorHAnsi"/>
+          <w:b/>
+          <w:bCs/>
+        </w:rPr>
+        <w:t xml:space="preserve">  </w:t>
       </w:r>
     </w:p>
     <w:p>
@@ -2020,15 +2062,7 @@
           <w:b/>
           <w:bCs/>
         </w:rPr>
-        <w:t>형상관리툴</w:t>
-      </w:r>
-      <w:r>
-        <w:rPr>
-          <w:rFonts w:asciiTheme="majorHAnsi" w:eastAsiaTheme="majorHAnsi" w:hAnsiTheme="majorHAnsi"/>
-          <w:b/>
-          <w:bCs/>
-        </w:rPr>
-        <w:t xml:space="preserve"> 활용</w:t>
+        <w:t>형상관리</w:t>
       </w:r>
     </w:p>
     <w:p>
@@ -2063,12 +2097,15 @@
     <w:p>
       <w:pPr>
         <w:pStyle w:val="a6"/>
-        <w:ind w:leftChars="0" w:left="1200"/>
         <w:autoSpaceDE w:val="off"/>
         <w:autoSpaceDN w:val="off"/>
         <w:widowControl w:val="off"/>
         <w:wordWrap w:val="off"/>
         <w:jc w:val="left"/>
+        <w:numPr>
+          <w:ilvl w:val="0"/>
+          <w:numId w:val="3"/>
+        </w:numPr>
         <w:rPr>
           <w:lang w:eastAsia="ko-KR"/>
           <w:rFonts w:asciiTheme="majorHAnsi" w:eastAsiaTheme="majorHAnsi" w:hAnsiTheme="majorHAnsi"/>
@@ -2077,6 +2114,16 @@
           <w:rtl w:val="off"/>
         </w:rPr>
       </w:pPr>
+      <w:r>
+        <w:rPr>
+          <w:lang w:eastAsia="ko-KR"/>
+          <w:rFonts w:asciiTheme="majorHAnsi" w:eastAsiaTheme="majorHAnsi" w:hAnsiTheme="majorHAnsi"/>
+          <w:b/>
+          <w:bCs/>
+          <w:rtl w:val="off"/>
+        </w:rPr>
+        <w:t>IOCP Server</w:t>
+      </w:r>
     </w:p>
     <w:p>
       <w:pPr>
@@ -2178,58 +2225,78 @@
           <w:tab w:val="left" w:pos="227"/>
         </w:tabs>
         <w:rPr>
+          <w:lang w:eastAsia="ko-KR"/>
+          <w:rFonts w:asciiTheme="majorHAnsi" w:eastAsiaTheme="majorHAnsi" w:hAnsiTheme="majorHAnsi"/>
+          <w:b/>
+          <w:rtl w:val="off"/>
+        </w:rPr>
+      </w:pPr>
+      <w:r>
+        <w:rPr>
+          <w:rFonts w:asciiTheme="majorHAnsi" w:eastAsiaTheme="majorHAnsi" w:hAnsiTheme="majorHAnsi"/>
+          <w:b/>
+        </w:rPr>
+        <w:t>영어 :</w:t>
+      </w:r>
+      <w:r>
+        <w:rPr>
+          <w:rFonts w:asciiTheme="majorHAnsi" w:eastAsiaTheme="majorHAnsi" w:hAnsiTheme="majorHAnsi"/>
+          <w:b/>
+        </w:rPr>
+        <w:t xml:space="preserve"> </w:t>
+      </w:r>
+      <w:r>
+        <w:rPr>
+          <w:rFonts w:asciiTheme="majorHAnsi" w:eastAsiaTheme="majorHAnsi" w:hAnsiTheme="majorHAnsi"/>
+          <w:b/>
+        </w:rPr>
+        <w:t xml:space="preserve">중급 </w:t>
+      </w:r>
+      <w:r>
+        <w:rPr>
+          <w:rFonts w:asciiTheme="majorHAnsi" w:eastAsiaTheme="majorHAnsi" w:hAnsiTheme="majorHAnsi"/>
+          <w:b/>
+        </w:rPr>
+        <w:t>(TOEIC 705</w:t>
+      </w:r>
+      <w:r>
+        <w:rPr>
+          <w:rFonts w:asciiTheme="majorHAnsi" w:eastAsiaTheme="majorHAnsi" w:hAnsiTheme="majorHAnsi"/>
+          <w:b/>
+        </w:rPr>
+        <w:t>점,</w:t>
+      </w:r>
+      <w:r>
+        <w:rPr>
+          <w:rFonts w:asciiTheme="majorHAnsi" w:eastAsiaTheme="majorHAnsi" w:hAnsiTheme="majorHAnsi"/>
+          <w:b/>
+        </w:rPr>
+        <w:t xml:space="preserve"> 2019.03)</w:t>
+      </w:r>
+    </w:p>
+    <w:p>
+      <w:pPr>
+        <w:pStyle w:val="a6"/>
+        <w:numPr>
+          <w:ilvl w:val="0"/>
+          <w:numId w:val="4"/>
+        </w:numPr>
+        <w:tabs>
+          <w:tab w:val="left" w:pos="227"/>
+        </w:tabs>
+        <w:rPr>
           <w:rFonts w:asciiTheme="majorHAnsi" w:eastAsiaTheme="majorHAnsi" w:hAnsiTheme="majorHAnsi" w:cs="Arial"/>
           <w:b/>
         </w:rPr>
       </w:pPr>
       <w:r>
         <w:rPr>
-          <w:rFonts w:asciiTheme="majorHAnsi" w:eastAsiaTheme="majorHAnsi" w:hAnsiTheme="majorHAnsi"/>
-          <w:b/>
-        </w:rPr>
-        <w:t xml:space="preserve"> </w:t>
-      </w:r>
-      <w:r>
-        <w:rPr>
-          <w:rFonts w:asciiTheme="majorHAnsi" w:eastAsiaTheme="majorHAnsi" w:hAnsiTheme="majorHAnsi"/>
-          <w:b/>
-        </w:rPr>
-        <w:t>영어 :</w:t>
-      </w:r>
-      <w:r>
-        <w:rPr>
-          <w:rFonts w:asciiTheme="majorHAnsi" w:eastAsiaTheme="majorHAnsi" w:hAnsiTheme="majorHAnsi"/>
-          <w:b/>
-        </w:rPr>
-        <w:t xml:space="preserve"> </w:t>
-      </w:r>
-      <w:r>
-        <w:rPr>
-          <w:rFonts w:asciiTheme="majorHAnsi" w:eastAsiaTheme="majorHAnsi" w:hAnsiTheme="majorHAnsi"/>
-          <w:b/>
-        </w:rPr>
-        <w:t xml:space="preserve">중급 </w:t>
-      </w:r>
-      <w:r>
-        <w:rPr>
-          <w:rFonts w:asciiTheme="majorHAnsi" w:eastAsiaTheme="majorHAnsi" w:hAnsiTheme="majorHAnsi"/>
-          <w:b/>
-        </w:rPr>
-        <w:t>(TOEIC 705</w:t>
-      </w:r>
-      <w:r>
-        <w:rPr>
-          <w:rFonts w:asciiTheme="majorHAnsi" w:eastAsiaTheme="majorHAnsi" w:hAnsiTheme="majorHAnsi"/>
-          <w:b/>
-        </w:rPr>
-        <w:t>점,</w:t>
-      </w:r>
-      <w:r>
-        <w:rPr>
-          <w:rFonts w:asciiTheme="majorHAnsi" w:eastAsiaTheme="majorHAnsi" w:hAnsiTheme="majorHAnsi"/>
-          <w:b/>
-        </w:rPr>
-        <w:t xml:space="preserve"> 2019.03)</w:t>
+          <w:lang w:eastAsia="ko-KR"/>
+          <w:rFonts w:asciiTheme="majorHAnsi" w:eastAsiaTheme="majorHAnsi" w:hAnsiTheme="majorHAnsi" w:cs="Arial"/>
+          <w:b/>
+          <w:rtl w:val="off"/>
+        </w:rPr>
+        <w:t>일본어 : 고급 읽기 쓰기 및 회화 작문가능 (JLPT N2 2020.07)</w:t>
       </w:r>
     </w:p>
     <w:p>
@@ -2763,7 +2830,9 @@
           <w:numId w:val="6"/>
         </w:numPr>
         <w:rPr>
-          <w:rFonts w:asciiTheme="majorHAnsi" w:eastAsiaTheme="majorHAnsi" w:hAnsiTheme="majorHAnsi"/>
+          <w:lang w:eastAsia="ko-KR"/>
+          <w:rFonts w:asciiTheme="majorHAnsi" w:eastAsiaTheme="majorHAnsi" w:hAnsiTheme="majorHAnsi"/>
+          <w:rtl w:val="off"/>
         </w:rPr>
       </w:pPr>
       <w:r>
@@ -2789,6 +2858,26 @@
           <w:rFonts w:asciiTheme="majorHAnsi" w:eastAsiaTheme="majorHAnsi" w:hAnsiTheme="majorHAnsi"/>
         </w:rPr>
         <w:t xml:space="preserve"> 작성</w:t>
+      </w:r>
+    </w:p>
+    <w:p>
+      <w:pPr>
+        <w:pStyle w:val="a6"/>
+        <w:numPr>
+          <w:ilvl w:val="0"/>
+          <w:numId w:val="6"/>
+        </w:numPr>
+        <w:rPr>
+          <w:rFonts w:asciiTheme="majorHAnsi" w:eastAsiaTheme="majorHAnsi" w:hAnsiTheme="majorHAnsi"/>
+        </w:rPr>
+      </w:pPr>
+      <w:r>
+        <w:rPr>
+          <w:lang w:eastAsia="ko-KR"/>
+          <w:rFonts w:asciiTheme="majorHAnsi" w:eastAsiaTheme="majorHAnsi" w:hAnsiTheme="majorHAnsi"/>
+          <w:rtl w:val="off"/>
+        </w:rPr>
+        <w:t>객체지향성 프로그래밍으로 클래스를 설계하고 유지보수하기 용이한 방식으로 코딩.</w:t>
       </w:r>
     </w:p>
     <w:p>
@@ -2808,12 +2897,31 @@
       </w:pPr>
       <w:r>
         <w:rPr>
-          <w:rFonts w:asciiTheme="majorHAnsi" w:eastAsiaTheme="majorHAnsi" w:hAnsiTheme="majorHAnsi"/>
-          <w:b/>
-          <w:sz w:val="22"/>
-          <w:szCs w:val="22"/>
-        </w:rPr>
-        <w:t>객체지향 프로그래밍</w:t>
+          <w:lang w:eastAsia="ko-KR"/>
+          <w:rFonts w:asciiTheme="majorHAnsi" w:eastAsiaTheme="majorHAnsi" w:hAnsiTheme="majorHAnsi"/>
+          <w:b/>
+          <w:bCs/>
+          <w:rtl w:val="off"/>
+        </w:rPr>
+        <w:t>Direct3DX</w:t>
+      </w:r>
+      <w:r>
+        <w:rPr>
+          <w:rFonts w:asciiTheme="majorHAnsi" w:eastAsiaTheme="majorHAnsi" w:hAnsiTheme="majorHAnsi"/>
+          <w:b/>
+          <w:bCs/>
+        </w:rPr>
+        <w:t>게임 엔진</w:t>
+      </w:r>
+      <w:r>
+        <w:rPr>
+          <w:lang w:eastAsia="ko-KR"/>
+          <w:rFonts w:asciiTheme="majorHAnsi" w:eastAsiaTheme="majorHAnsi" w:hAnsiTheme="majorHAnsi"/>
+          <w:b/>
+          <w:bCs/>
+          <w:rtl w:val="off"/>
+        </w:rPr>
+        <w:t xml:space="preserve"> &amp; 그래픽스 파이프라인</w:t>
       </w:r>
     </w:p>
     <w:p>
@@ -2824,48 +2932,18 @@
           <w:numId w:val="8"/>
         </w:numPr>
         <w:rPr>
-          <w:rFonts w:asciiTheme="majorHAnsi" w:eastAsiaTheme="majorHAnsi" w:hAnsiTheme="majorHAnsi"/>
-        </w:rPr>
-      </w:pPr>
-      <w:r>
-        <w:rPr>
-          <w:rFonts w:asciiTheme="majorHAnsi" w:eastAsiaTheme="majorHAnsi" w:hAnsiTheme="majorHAnsi"/>
-        </w:rPr>
-        <w:t>객체지향형 언어를 사용하여 클래스를 설계</w:t>
-      </w:r>
-      <w:r>
-        <w:rPr>
           <w:lang w:eastAsia="ko-KR"/>
           <w:rFonts w:asciiTheme="majorHAnsi" w:eastAsiaTheme="majorHAnsi" w:hAnsiTheme="majorHAnsi"/>
           <w:rtl w:val="off"/>
         </w:rPr>
-        <w:t xml:space="preserve"> 및</w:t>
-      </w:r>
-      <w:r>
-        <w:rPr>
-          <w:rFonts w:asciiTheme="majorHAnsi" w:eastAsiaTheme="majorHAnsi" w:hAnsiTheme="majorHAnsi"/>
-        </w:rPr>
-        <w:t xml:space="preserve"> 구현하고 </w:t>
-      </w:r>
-      <w:r>
-        <w:rPr>
-          <w:rFonts w:asciiTheme="majorHAnsi" w:eastAsiaTheme="majorHAnsi" w:hAnsiTheme="majorHAnsi"/>
-        </w:rPr>
-        <w:t>프레임웍과</w:t>
-      </w:r>
-      <w:r>
-        <w:rPr>
-          <w:rFonts w:asciiTheme="majorHAnsi" w:eastAsiaTheme="majorHAnsi" w:hAnsiTheme="majorHAnsi"/>
-        </w:rPr>
-        <w:t xml:space="preserve"> 라이브러리를 사용하여 유용한 코드를 작성</w:t>
-      </w:r>
+      </w:pPr>
       <w:r>
         <w:rPr>
           <w:lang w:eastAsia="ko-KR"/>
           <w:rFonts w:asciiTheme="majorHAnsi" w:eastAsiaTheme="majorHAnsi" w:hAnsiTheme="majorHAnsi"/>
           <w:rtl w:val="off"/>
         </w:rPr>
-        <w:t>.</w:t>
+        <w:t>Direct3DX프레임웍을 이용한 게임엔진에서 컨텐츠 개발 가능.</w:t>
       </w:r>
     </w:p>
     <w:p>
@@ -2876,34 +2954,18 @@
           <w:numId w:val="8"/>
         </w:numPr>
         <w:rPr>
-          <w:rFonts w:asciiTheme="majorHAnsi" w:eastAsiaTheme="majorHAnsi" w:hAnsiTheme="majorHAnsi"/>
-        </w:rPr>
-      </w:pPr>
-      <w:r>
-        <w:rPr>
-          <w:rFonts w:asciiTheme="majorHAnsi" w:eastAsiaTheme="majorHAnsi" w:hAnsiTheme="majorHAnsi"/>
-        </w:rPr>
-        <w:t>논리정연하고</w:t>
-      </w:r>
-      <w:r>
-        <w:rPr>
-          <w:rFonts w:asciiTheme="majorHAnsi" w:eastAsiaTheme="majorHAnsi" w:hAnsiTheme="majorHAnsi"/>
-        </w:rPr>
-        <w:t xml:space="preserve"> 유지보수가 용이한 구조로 코드를 구성</w:t>
-      </w:r>
-      <w:r>
-        <w:rPr>
-          <w:rFonts w:asciiTheme="majorHAnsi" w:eastAsiaTheme="majorHAnsi" w:hAnsiTheme="majorHAnsi"/>
-        </w:rPr>
-        <w:t xml:space="preserve"> 가능</w:t>
-      </w:r>
-      <w:r>
-        <w:rPr>
           <w:lang w:eastAsia="ko-KR"/>
           <w:rFonts w:asciiTheme="majorHAnsi" w:eastAsiaTheme="majorHAnsi" w:hAnsiTheme="majorHAnsi"/>
           <w:rtl w:val="off"/>
         </w:rPr>
-        <w:t>.</w:t>
+      </w:pPr>
+      <w:r>
+        <w:rPr>
+          <w:lang w:eastAsia="ko-KR"/>
+          <w:rFonts w:asciiTheme="majorHAnsi" w:eastAsiaTheme="majorHAnsi" w:hAnsiTheme="majorHAnsi"/>
+          <w:rtl w:val="off"/>
+        </w:rPr>
+        <w:t>그래픽스 렌더링 파이프라인에 대한 이해 및 쉐이더코드 작성 및 활용(stub code)</w:t>
       </w:r>
     </w:p>
     <w:p>
@@ -2919,23 +2981,11 @@
       </w:pPr>
       <w:r>
         <w:rPr>
-          <w:rFonts w:asciiTheme="majorHAnsi" w:eastAsiaTheme="majorHAnsi" w:hAnsiTheme="majorHAnsi"/>
-        </w:rPr>
-        <w:t>파일 하나에 모든 로직을 작성하는 것이 아닌 객체 하나하나의 특징을 적용하고 객체의 디자인패턴을 적용하는 상황에서 적절한 방법</w:t>
-      </w:r>
-      <w:r>
-        <w:rPr>
-          <w:rFonts w:asciiTheme="majorHAnsi" w:eastAsiaTheme="majorHAnsi" w:hAnsiTheme="majorHAnsi"/>
-        </w:rPr>
-        <w:t xml:space="preserve"> 모색 가능</w:t>
-      </w:r>
-      <w:r>
-        <w:rPr>
           <w:lang w:eastAsia="ko-KR"/>
           <w:rFonts w:asciiTheme="majorHAnsi" w:eastAsiaTheme="majorHAnsi" w:hAnsiTheme="majorHAnsi"/>
           <w:rtl w:val="off"/>
         </w:rPr>
-        <w:t>.</w:t>
+        <w:t xml:space="preserve">Direct3DX프레임웍과 컴포넌트 패턴을 적용하여 게임엔진 구현.   </w:t>
       </w:r>
     </w:p>
     <w:p>
@@ -3008,23 +3058,11 @@
       </w:pPr>
       <w:r>
         <w:rPr>
-          <w:rFonts w:asciiTheme="majorHAnsi" w:eastAsiaTheme="majorHAnsi" w:hAnsiTheme="majorHAnsi"/>
-        </w:rPr>
-        <w:t>알고리즘에도 관심이 많아 논리적인 코드를 구성</w:t>
-      </w:r>
-      <w:r>
-        <w:rPr>
-          <w:rFonts w:asciiTheme="majorHAnsi" w:eastAsiaTheme="majorHAnsi" w:hAnsiTheme="majorHAnsi"/>
-        </w:rPr>
-        <w:t xml:space="preserve"> 가능</w:t>
-      </w:r>
-      <w:r>
-        <w:rPr>
           <w:lang w:eastAsia="ko-KR"/>
           <w:rFonts w:asciiTheme="majorHAnsi" w:eastAsiaTheme="majorHAnsi" w:hAnsiTheme="majorHAnsi"/>
           <w:rtl w:val="off"/>
         </w:rPr>
-        <w:t>.</w:t>
+        <w:t>코드의 최적화적인 부분을 항시 염두해 두며 프로그래밍함.</w:t>
       </w:r>
     </w:p>
     <w:p>
@@ -3318,6 +3356,17 @@
         </w:rPr>
         <w:t>Computer Science</w:t>
       </w:r>
+      <w:r>
+        <w:rPr>
+          <w:lang w:eastAsia="ko-KR"/>
+          <w:rFonts w:asciiTheme="majorHAnsi" w:eastAsiaTheme="majorHAnsi" w:hAnsiTheme="majorHAnsi"/>
+          <w:b/>
+          <w:sz w:val="22"/>
+          <w:szCs w:val="22"/>
+          <w:rtl w:val="off"/>
+        </w:rPr>
+        <w:t xml:space="preserve"> &amp; 디버깅</w:t>
+      </w:r>
     </w:p>
     <w:p>
       <w:pPr>
@@ -3358,13 +3407,105 @@
         <w:rPr>
           <w:rFonts w:asciiTheme="majorHAnsi" w:eastAsiaTheme="majorHAnsi" w:hAnsiTheme="majorHAnsi"/>
         </w:rPr>
-        <w:t>이를 활용하여 솔루션을 개발 시에 최적화를 적용</w:t>
-      </w:r>
-      <w:r>
-        <w:rPr>
-          <w:rFonts w:asciiTheme="majorHAnsi" w:eastAsiaTheme="majorHAnsi" w:hAnsiTheme="majorHAnsi"/>
-        </w:rPr>
-        <w:t xml:space="preserve"> 가능</w:t>
+        <w:t>이를 활용하여 솔루션을 개발 시에 최적화</w:t>
+      </w:r>
+      <w:r>
+        <w:rPr>
+          <w:lang w:eastAsia="ko-KR"/>
+          <w:rFonts w:asciiTheme="majorHAnsi" w:eastAsiaTheme="majorHAnsi" w:hAnsiTheme="majorHAnsi"/>
+          <w:rtl w:val="off"/>
+        </w:rPr>
+        <w:t>에 역량을 투자하고 디버깅을 하여 버그를 잡아 낼 수 있음.</w:t>
+      </w:r>
+    </w:p>
+    <w:p>
+      <w:pPr>
+        <w:pStyle w:val="a6"/>
+        <w:numPr>
+          <w:ilvl w:val="0"/>
+          <w:numId w:val="5"/>
+        </w:numPr>
+        <w:rPr>
+          <w:rFonts w:asciiTheme="majorHAnsi" w:eastAsiaTheme="majorHAnsi" w:hAnsiTheme="majorHAnsi"/>
+          <w:b/>
+          <w:sz w:val="22"/>
+          <w:szCs w:val="22"/>
+        </w:rPr>
+      </w:pPr>
+      <w:r>
+        <w:rPr>
+          <w:lang w:eastAsia="ko-KR"/>
+          <w:rFonts w:asciiTheme="majorHAnsi" w:eastAsiaTheme="majorHAnsi" w:hAnsiTheme="majorHAnsi"/>
+          <w:b/>
+          <w:sz w:val="22"/>
+          <w:szCs w:val="22"/>
+          <w:rtl w:val="off"/>
+        </w:rPr>
+        <w:t>IOCP Server 및 멀티쓰레딩</w:t>
+      </w:r>
+    </w:p>
+    <w:p>
+      <w:pPr>
+        <w:pStyle w:val="a6"/>
+        <w:numPr>
+          <w:ilvl w:val="0"/>
+          <w:numId w:val="6"/>
+        </w:numPr>
+        <w:rPr>
+          <w:lang w:eastAsia="ko-KR"/>
+          <w:rFonts w:asciiTheme="majorHAnsi" w:eastAsiaTheme="majorHAnsi" w:hAnsiTheme="majorHAnsi"/>
+          <w:rtl w:val="off"/>
+        </w:rPr>
+      </w:pPr>
+      <w:r>
+        <w:rPr>
+          <w:lang w:eastAsia="ko-KR"/>
+          <w:rFonts w:asciiTheme="majorHAnsi" w:eastAsiaTheme="majorHAnsi" w:hAnsiTheme="majorHAnsi"/>
+          <w:rtl w:val="off"/>
+        </w:rPr>
+        <w:t>IOCP서버 모델에 대한 이해및 구현</w:t>
+      </w:r>
+    </w:p>
+    <w:p>
+      <w:pPr>
+        <w:pStyle w:val="a6"/>
+        <w:numPr>
+          <w:ilvl w:val="0"/>
+          <w:numId w:val="6"/>
+        </w:numPr>
+        <w:rPr>
+          <w:lang w:eastAsia="ko-KR"/>
+          <w:rFonts w:asciiTheme="majorHAnsi" w:eastAsiaTheme="majorHAnsi" w:hAnsiTheme="majorHAnsi"/>
+          <w:rtl w:val="off"/>
+        </w:rPr>
+      </w:pPr>
+      <w:r>
+        <w:rPr>
+          <w:lang w:eastAsia="ko-KR"/>
+          <w:rFonts w:asciiTheme="majorHAnsi" w:eastAsiaTheme="majorHAnsi" w:hAnsiTheme="majorHAnsi"/>
+          <w:rtl w:val="off"/>
+        </w:rPr>
+        <w:t>Socket을 활용한 TCP/IP 패킷 전송및 처리, 패킷 구성 자동화</w:t>
+      </w:r>
+    </w:p>
+    <w:p>
+      <w:pPr>
+        <w:pStyle w:val="a6"/>
+        <w:numPr>
+          <w:ilvl w:val="0"/>
+          <w:numId w:val="6"/>
+        </w:numPr>
+        <w:rPr>
+          <w:rFonts w:asciiTheme="majorHAnsi" w:eastAsiaTheme="majorHAnsi" w:hAnsiTheme="majorHAnsi"/>
+        </w:rPr>
+      </w:pPr>
+      <w:r>
+        <w:rPr>
+          <w:lang w:eastAsia="ko-KR"/>
+          <w:rFonts w:asciiTheme="majorHAnsi" w:eastAsiaTheme="majorHAnsi" w:hAnsiTheme="majorHAnsi"/>
+          <w:rtl w:val="off"/>
+        </w:rPr>
+        <w:t xml:space="preserve">파이썬을 활용한 패킷코드 자동화(활용 가능하지만 보완 필요) </w:t>
       </w:r>
     </w:p>
     <w:p>
@@ -4810,7 +4951,9 @@
         </w:numPr>
         <w:spacing w:before="120" w:beforeLines="50"/>
         <w:rPr>
-          <w:rFonts w:ascii="맑은 고딕" w:eastAsia="맑은 고딕" w:hAnsi="맑은 고딕"/>
+          <w:lang w:val="de-DE"/>
+          <w:rFonts w:asciiTheme="majorHAnsi" w:eastAsiaTheme="majorHAnsi" w:hAnsiTheme="majorHAnsi" w:cs="굴림"/>
+          <w:color w:val="auto"/>
         </w:rPr>
       </w:pPr>
       <w:r>
@@ -4819,36 +4962,8 @@
           <w:rFonts w:ascii="맑은 고딕" w:eastAsia="맑은 고딕" w:hAnsi="맑은 고딕"/>
           <w:rtl w:val="off"/>
         </w:rPr>
-        <w:t xml:space="preserve">인턴을 하면서 얻은 지식 : 형상관리, 빌드자동화시스템, 대규모 프로젝트의 협업과정, 언리얼엔진 에대한 전반적인 개발지식, 서버(언리얼 데디케이트서버)와 클라이언트 통신을 TCP로직으로 적용. </w:t>
-      </w:r>
-    </w:p>
-    <w:p>
-      <w:pPr>
-        <w:pStyle w:val="a6"/>
-        <w:ind w:leftChars="0" w:left="1200"/>
-        <w:autoSpaceDE w:val="off"/>
-        <w:autoSpaceDN w:val="off"/>
-        <w:widowControl w:val="off"/>
-        <w:wordWrap w:val="off"/>
-        <w:rPr>
-          <w:lang w:eastAsia="ko-KR"/>
-          <w:rFonts w:eastAsiaTheme="minorHAnsi"/>
-          <w:rtl w:val="off"/>
-        </w:rPr>
-      </w:pPr>
-    </w:p>
-    <w:p>
-      <w:pPr>
-        <w:pStyle w:val="a6"/>
-        <w:ind w:leftChars="0" w:left="1200"/>
-        <w:autoSpaceDE w:val="off"/>
-        <w:autoSpaceDN w:val="off"/>
-        <w:widowControl w:val="off"/>
-        <w:wordWrap w:val="off"/>
-        <w:rPr>
-          <w:rFonts w:eastAsiaTheme="minorHAnsi"/>
-        </w:rPr>
-      </w:pPr>
+        <w:t>인턴을 하면서 얻은 지식 : 형상관리, 빌드자동화시스템, 대규모 프로젝트의 협업과정, 언리얼엔진 에대한 전반적인 개발지식, 언리얼 데디케이트 서버에 대한 이해.</w:t>
+      </w:r>
     </w:p>
     <w:p>
       <w:pPr>
@@ -4913,29 +5028,6 @@
           <w:lang w:val="de-DE"/>
           <w:rFonts w:asciiTheme="majorHAnsi" w:eastAsiaTheme="majorHAnsi" w:hAnsiTheme="majorHAnsi" w:cs="굴림"/>
           <w:color w:val="auto"/>
-        </w:rPr>
-      </w:pPr>
-    </w:p>
-    <w:p>
-      <w:pPr>
-        <w:jc w:val="left"/>
-        <w:spacing w:line="275" w:lineRule="auto"/>
-        <w:rPr>
-          <w:lang w:val="de-DE"/>
-          <w:rFonts w:asciiTheme="majorHAnsi" w:eastAsiaTheme="majorHAnsi" w:hAnsiTheme="majorHAnsi" w:cs="굴림"/>
-          <w:color w:val="auto"/>
-        </w:rPr>
-      </w:pPr>
-    </w:p>
-    <w:p>
-      <w:pPr>
-        <w:jc w:val="left"/>
-        <w:spacing w:line="275" w:lineRule="auto"/>
-        <w:rPr>
-          <w:lang w:val="de-DE" w:eastAsia="ko-KR"/>
-          <w:rFonts w:asciiTheme="majorHAnsi" w:eastAsiaTheme="majorHAnsi" w:hAnsiTheme="majorHAnsi" w:cs="굴림"/>
-          <w:color w:val="auto"/>
-          <w:rtl w:val="off"/>
         </w:rPr>
       </w:pPr>
     </w:p>
@@ -5714,7 +5806,17 @@
                 <w:sz w:val="18"/>
                 <w:szCs w:val="18"/>
               </w:rPr>
-              <w:t xml:space="preserve">.개인 </w:t>
+              <w:t>.</w:t>
+            </w:r>
+            <w:r>
+              <w:rPr>
+                <w:lang w:val="en-US" w:eastAsia="ko-KR"/>
+                <w:rFonts w:ascii="맑은 고딕" w:eastAsia="맑은 고딕" w:hAnsi="맑은 고딕" w:cs="맑은 고딕"/>
+                <w:sz w:val="18"/>
+                <w:szCs w:val="18"/>
+                <w:rtl w:val="off"/>
+              </w:rPr>
+              <w:t xml:space="preserve"> </w:t>
             </w:r>
             <w:r>
               <w:rPr>
@@ -5723,14 +5825,34 @@
                 <w:sz w:val="18"/>
                 <w:szCs w:val="18"/>
               </w:rPr>
+              <w:t xml:space="preserve">개인 </w:t>
+            </w:r>
+            <w:r>
+              <w:rPr>
+                <w:lang w:val="en-US" w:eastAsia="ko-KR"/>
+                <w:rFonts w:ascii="맑은 고딕" w:eastAsia="맑은 고딕" w:hAnsi="맑은 고딕" w:cs="맑은 고딕"/>
+                <w:sz w:val="18"/>
+                <w:szCs w:val="18"/>
+                <w:rtl w:val="off"/>
+              </w:rPr>
+              <w:t>DirectX</w:t>
+            </w:r>
+            <w:r>
+              <w:rPr>
+                <w:lang w:val="en-US"/>
+                <w:rFonts w:ascii="맑은 고딕" w:eastAsia="맑은 고딕" w:hAnsi="맑은 고딕" w:cs="맑은 고딕"/>
+                <w:sz w:val="18"/>
+                <w:szCs w:val="18"/>
+              </w:rPr>
               <w:t>게임엔진</w:t>
             </w:r>
             <w:r>
               <w:rPr>
-                <w:lang w:val="en-US"/>
-                <w:rFonts w:ascii="맑은 고딕" w:eastAsia="맑은 고딕" w:hAnsi="맑은 고딕" w:cs="맑은 고딕"/>
-                <w:sz w:val="18"/>
-                <w:szCs w:val="18"/>
+                <w:lang w:val="en-US" w:eastAsia="ko-KR"/>
+                <w:rFonts w:ascii="맑은 고딕" w:eastAsia="맑은 고딕" w:hAnsi="맑은 고딕" w:cs="맑은 고딕"/>
+                <w:sz w:val="18"/>
+                <w:szCs w:val="18"/>
+                <w:rtl w:val="off"/>
               </w:rPr>
               <w:t xml:space="preserve"> </w:t>
             </w:r>
@@ -5783,31 +5905,43 @@
               </w:pBdr>
             </w:pPr>
             <w:r>
+              <w:rPr>
+                <w:rFonts w:ascii="맑은 고딕" w:eastAsia="맑은 고딕" w:hAnsi="맑은 고딕" w:hint="default"/>
+                <w:sz w:val="18"/>
+                <w:szCs w:val="22"/>
+              </w:rPr>
               <w:fldChar w:fldCharType="begin"/>
             </w:r>
             <w:r>
-              <w:instrText xml:space="preserve"> HYPERLINK "https://github.com/donnyh0730/MyGameEngine" </w:instrText>
-            </w:r>
-            <w:r>
+              <w:rPr>
+                <w:rFonts w:ascii="맑은 고딕" w:eastAsia="맑은 고딕" w:hAnsi="맑은 고딕" w:hint="default"/>
+                <w:sz w:val="18"/>
+                <w:szCs w:val="22"/>
+              </w:rPr>
+              <w:instrText xml:space="preserve"> HYPERLINK "https://github.com/donnyh0730/DX12GameEngine" </w:instrText>
+            </w:r>
+            <w:r>
+              <w:rPr>
+                <w:rFonts w:ascii="맑은 고딕" w:eastAsia="맑은 고딕" w:hAnsi="맑은 고딕" w:hint="default"/>
+                <w:sz w:val="18"/>
+                <w:szCs w:val="22"/>
+              </w:rPr>
               <w:fldChar w:fldCharType="separate"/>
             </w:r>
             <w:r>
               <w:rPr>
-                <w:rStyle w:val="a7"/>
-                <w:lang w:val="en-US"/>
-                <w:rFonts w:ascii="맑은 고딕" w:eastAsia="맑은 고딕" w:hAnsi="맑은 고딕" w:cs="맑은 고딕"/>
-                <w:sz w:val="18"/>
-                <w:szCs w:val="18"/>
-              </w:rPr>
-              <w:t>https://github.com/donnyh0730/MyGameEngine</w:t>
-            </w:r>
-            <w:r>
-              <w:rPr>
-                <w:rStyle w:val="a7"/>
-                <w:lang w:val="en-US"/>
-                <w:rFonts w:ascii="맑은 고딕" w:eastAsia="맑은 고딕" w:hAnsi="맑은 고딕" w:cs="맑은 고딕"/>
-                <w:sz w:val="18"/>
-                <w:szCs w:val="18"/>
+                <w:rStyle w:val="afff3"/>
+                <w:rFonts w:ascii="맑은 고딕" w:eastAsia="맑은 고딕" w:hAnsi="맑은 고딕" w:hint="default"/>
+                <w:sz w:val="18"/>
+                <w:szCs w:val="22"/>
+              </w:rPr>
+              <w:t>https://github.com/donnyh0730/DX12GameEngine</w:t>
+            </w:r>
+            <w:r>
+              <w:rPr>
+                <w:rFonts w:ascii="맑은 고딕" w:eastAsia="맑은 고딕" w:hAnsi="맑은 고딕" w:hint="default"/>
+                <w:sz w:val="18"/>
+                <w:szCs w:val="22"/>
               </w:rPr>
               <w:fldChar w:fldCharType="end"/>
             </w:r>
@@ -6007,23 +6141,7 @@
                 <w:sz w:val="18"/>
                 <w:szCs w:val="18"/>
               </w:rPr>
-              <w:t xml:space="preserve">디버그 시스템 </w:t>
-            </w:r>
-            <w:r>
-              <w:rPr>
-                <w:rFonts w:ascii="맑은 고딕" w:eastAsia="맑은 고딕" w:hAnsi="맑은 고딕" w:cs="맑은 고딕"/>
-                <w:sz w:val="18"/>
-                <w:szCs w:val="18"/>
-              </w:rPr>
-              <w:t>써드</w:t>
-            </w:r>
-            <w:r>
-              <w:rPr>
-                <w:rFonts w:ascii="맑은 고딕" w:eastAsia="맑은 고딕" w:hAnsi="맑은 고딕" w:cs="맑은 고딕"/>
-                <w:sz w:val="18"/>
-                <w:szCs w:val="18"/>
-              </w:rPr>
-              <w:t xml:space="preserve"> 파티 연동, </w:t>
+              <w:t>소프트웨어 메인 루프</w:t>
             </w:r>
           </w:p>
           <w:p>
@@ -6049,49 +6167,7 @@
                 <w:szCs w:val="18"/>
                 <w:rtl w:val="off"/>
               </w:rPr>
-              <w:t xml:space="preserve">- </w:t>
-            </w:r>
-            <w:r>
-              <w:rPr>
-                <w:rFonts w:ascii="맑은 고딕" w:eastAsia="맑은 고딕" w:hAnsi="맑은 고딕" w:cs="맑은 고딕"/>
-                <w:sz w:val="18"/>
-                <w:szCs w:val="18"/>
-              </w:rPr>
-              <w:t>소프트웨어 메인 루프</w:t>
-            </w:r>
-            <w:r>
-              <w:rPr>
-                <w:lang w:eastAsia="ko-KR"/>
-                <w:rFonts w:ascii="맑은 고딕" w:eastAsia="맑은 고딕" w:hAnsi="맑은 고딕" w:cs="맑은 고딕"/>
-                <w:sz w:val="18"/>
-                <w:szCs w:val="18"/>
-                <w:rtl w:val="off"/>
-              </w:rPr>
-              <w:t>,</w:t>
-            </w:r>
-            <w:r>
-              <w:rPr>
-                <w:rFonts w:ascii="맑은 고딕" w:eastAsia="맑은 고딕" w:hAnsi="맑은 고딕" w:cs="맑은 고딕"/>
-                <w:sz w:val="18"/>
-                <w:szCs w:val="18"/>
-              </w:rPr>
-              <w:t xml:space="preserve"> </w:t>
-            </w:r>
-            <w:r>
-              <w:rPr>
-                <w:rFonts w:ascii="맑은 고딕" w:eastAsia="맑은 고딕" w:hAnsi="맑은 고딕" w:cs="맑은 고딕"/>
-                <w:sz w:val="18"/>
-                <w:szCs w:val="18"/>
-              </w:rPr>
-              <w:t>GUI시스템</w:t>
-            </w:r>
-            <w:r>
-              <w:rPr>
-                <w:rFonts w:ascii="맑은 고딕" w:eastAsia="맑은 고딕" w:hAnsi="맑은 고딕" w:cs="맑은 고딕"/>
-                <w:sz w:val="18"/>
-                <w:szCs w:val="18"/>
-              </w:rPr>
-              <w:t xml:space="preserve"> 연동</w:t>
+              <w:t>- 쉐이더, 라이팅, 텍스쳐맵핑, 프러스텀컬링 등등</w:t>
             </w:r>
           </w:p>
         </w:tc>
@@ -6199,7 +6275,29 @@
               <w:rPr>
                 <w:rFonts w:ascii="맑은 고딕" w:eastAsia="맑은 고딕" w:hAnsi="맑은 고딕" w:cs="맑은 고딕"/>
               </w:rPr>
-              <w:t>Direct3d11</w:t>
+              <w:t>Direct3</w:t>
+            </w:r>
+            <w:r>
+              <w:rPr>
+                <w:lang w:eastAsia="ko-KR"/>
+                <w:rFonts w:ascii="맑은 고딕" w:eastAsia="맑은 고딕" w:hAnsi="맑은 고딕" w:cs="맑은 고딕"/>
+                <w:rtl w:val="off"/>
+              </w:rPr>
+              <w:t>D</w:t>
+            </w:r>
+            <w:r>
+              <w:rPr>
+                <w:rFonts w:ascii="맑은 고딕" w:eastAsia="맑은 고딕" w:hAnsi="맑은 고딕" w:cs="맑은 고딕"/>
+              </w:rPr>
+              <w:t>1</w:t>
+            </w:r>
+            <w:r>
+              <w:rPr>
+                <w:lang w:eastAsia="ko-KR"/>
+                <w:rFonts w:ascii="맑은 고딕" w:eastAsia="맑은 고딕" w:hAnsi="맑은 고딕" w:cs="맑은 고딕"/>
+                <w:rtl w:val="off"/>
+              </w:rPr>
+              <w:t>2</w:t>
             </w:r>
           </w:p>
         </w:tc>
@@ -6591,7 +6689,15 @@
               <w:rPr>
                 <w:rFonts w:ascii="맑은 고딕" w:eastAsia="맑은 고딕" w:hAnsi="맑은 고딕" w:cs="맑은 고딕"/>
               </w:rPr>
-              <w:t>Unity3d</w:t>
+              <w:t>Unity3</w:t>
+            </w:r>
+            <w:r>
+              <w:rPr>
+                <w:lang w:eastAsia="ko-KR"/>
+                <w:rFonts w:ascii="맑은 고딕" w:eastAsia="맑은 고딕" w:hAnsi="맑은 고딕" w:cs="맑은 고딕"/>
+                <w:rtl w:val="off"/>
+              </w:rPr>
+              <w:t>D</w:t>
             </w:r>
           </w:p>
         </w:tc>
@@ -6618,12 +6724,32 @@
             <w:pPr>
               <w:pStyle w:val="a"/>
               <w:rPr>
+                <w:lang w:val="en-US" w:eastAsia="ko-KR"/>
+                <w:rFonts w:ascii="맑은 고딕" w:eastAsia="맑은 고딕" w:hAnsi="맑은 고딕" w:cs="맑은 고딕" w:hint="eastAsia"/>
+                <w:sz w:val="18"/>
+                <w:szCs w:val="18"/>
+                <w:rtl w:val="off"/>
+              </w:rPr>
+            </w:pPr>
+            <w:r>
+              <w:rPr>
+                <w:lang w:val="en-US" w:eastAsia="ko-KR"/>
+                <w:rFonts w:ascii="맑은 고딕" w:eastAsia="맑은 고딕" w:hAnsi="맑은 고딕" w:cs="맑은 고딕"/>
+                <w:sz w:val="18"/>
+                <w:szCs w:val="18"/>
+                <w:rtl w:val="off"/>
+              </w:rPr>
+              <w:t>4</w:t>
+            </w:r>
+            <w:r>
+              <w:rPr>
                 <w:lang w:val="en-US"/>
                 <w:rFonts w:ascii="맑은 고딕" w:eastAsia="맑은 고딕" w:hAnsi="맑은 고딕" w:cs="맑은 고딕"/>
                 <w:sz w:val="18"/>
                 <w:szCs w:val="18"/>
               </w:rPr>
-            </w:pPr>
+              <w:t xml:space="preserve">. </w:t>
+            </w:r>
             <w:r>
               <w:rPr>
                 <w:lang w:val="en-US" w:eastAsia="ko-KR"/>
@@ -6632,54 +6758,27 @@
                 <w:szCs w:val="18"/>
                 <w:rtl w:val="off"/>
               </w:rPr>
-              <w:t>4</w:t>
-            </w:r>
-            <w:r>
-              <w:rPr>
-                <w:lang w:val="en-US"/>
-                <w:rFonts w:ascii="맑은 고딕" w:eastAsia="맑은 고딕" w:hAnsi="맑은 고딕" w:cs="맑은 고딕"/>
-                <w:sz w:val="18"/>
-                <w:szCs w:val="18"/>
-              </w:rPr>
-              <w:t xml:space="preserve">. </w:t>
-            </w:r>
-            <w:r>
-              <w:rPr>
-                <w:lang w:val="en-US"/>
-                <w:rFonts w:ascii="맑은 고딕" w:eastAsia="맑은 고딕" w:hAnsi="맑은 고딕" w:cs="맑은 고딕"/>
-                <w:sz w:val="18"/>
-                <w:szCs w:val="18"/>
-              </w:rPr>
-              <w:t>크래프톤</w:t>
-            </w:r>
-            <w:r>
-              <w:rPr>
-                <w:lang w:val="en-US"/>
-                <w:rFonts w:ascii="맑은 고딕" w:eastAsia="맑은 고딕" w:hAnsi="맑은 고딕" w:cs="맑은 고딕"/>
-                <w:sz w:val="18"/>
-                <w:szCs w:val="18"/>
-              </w:rPr>
-              <w:t xml:space="preserve"> 딜루전 담당업무</w:t>
+              <w:t>IOCP 서버 구현</w:t>
             </w:r>
           </w:p>
           <w:p>
             <w:pPr>
               <w:pStyle w:val="a"/>
               <w:rPr>
-                <w:lang w:val="en-US"/>
-                <w:rFonts w:ascii="맑은 고딕" w:eastAsia="맑은 고딕" w:hAnsi="맑은 고딕" w:cs="맑은 고딕"/>
-                <w:sz w:val="18"/>
-                <w:szCs w:val="18"/>
+                <w:rFonts w:ascii="맑은 고딕" w:eastAsia="맑은 고딕" w:hAnsi="맑은 고딕" w:hint="default"/>
+                <w:sz w:val="18"/>
+                <w:szCs w:val="22"/>
               </w:rPr>
             </w:pPr>
             <w:r>
               <w:rPr>
-                <w:lang w:val="en-US"/>
-                <w:rFonts w:ascii="맑은 고딕" w:eastAsia="맑은 고딕" w:hAnsi="맑은 고딕" w:cs="맑은 고딕"/>
-                <w:sz w:val="18"/>
-                <w:szCs w:val="18"/>
-              </w:rPr>
-              <w:t>(영상)</w:t>
+                <w:lang w:eastAsia="ko-KR"/>
+                <w:rFonts w:ascii="맑은 고딕" w:eastAsia="맑은 고딕" w:hAnsi="맑은 고딕" w:hint="default"/>
+                <w:sz w:val="18"/>
+                <w:szCs w:val="18"/>
+                <w:rtl w:val="off"/>
+              </w:rPr>
+              <w:t>멀티쓰레딩 및 패킷 처리</w:t>
             </w:r>
           </w:p>
           <w:p>
@@ -6699,20 +6798,24 @@
                 <w:sz w:val="18"/>
                 <w:szCs w:val="18"/>
               </w:rPr>
-              <w:t>1편</w:t>
-            </w:r>
-          </w:p>
-          <w:p>
-            <w:pPr>
-              <w:pStyle w:val="a"/>
-            </w:pPr>
-            <w:r>
               <w:fldChar w:fldCharType="begin"/>
             </w:r>
             <w:r>
-              <w:instrText xml:space="preserve"> HYPERLINK "https://www.youtube.com/watch?v=Q27-LF2IcWk" </w:instrText>
-            </w:r>
-            <w:r>
+              <w:rPr>
+                <w:lang w:val="en-US"/>
+                <w:rFonts w:ascii="맑은 고딕" w:eastAsia="맑은 고딕" w:hAnsi="맑은 고딕" w:cs="맑은 고딕"/>
+                <w:sz w:val="18"/>
+                <w:szCs w:val="18"/>
+              </w:rPr>
+              <w:instrText xml:space="preserve"> HYPERLINK "https://github.com/donnyh0730/IOCP_Server" </w:instrText>
+            </w:r>
+            <w:r>
+              <w:rPr>
+                <w:lang w:val="en-US"/>
+                <w:rFonts w:ascii="맑은 고딕" w:eastAsia="맑은 고딕" w:hAnsi="맑은 고딕" w:cs="맑은 고딕"/>
+                <w:sz w:val="18"/>
+                <w:szCs w:val="18"/>
+              </w:rPr>
               <w:fldChar w:fldCharType="separate"/>
             </w:r>
             <w:r>
@@ -6723,11 +6826,10 @@
                 <w:sz w:val="18"/>
                 <w:szCs w:val="18"/>
               </w:rPr>
-              <w:t>https://www.youtube.com/watch?v=Q27-LF2IcWk</w:t>
-            </w:r>
-            <w:r>
-              <w:rPr>
-                <w:rStyle w:val="a7"/>
+              <w:t>https://github.com/donnyh0730/IOCP_Server</w:t>
+            </w:r>
+            <w:r>
+              <w:rPr>
                 <w:lang w:val="en-US"/>
                 <w:rFonts w:ascii="맑은 고딕" w:eastAsia="맑은 고딕" w:hAnsi="맑은 고딕" w:cs="맑은 고딕"/>
                 <w:sz w:val="18"/>
@@ -6735,71 +6837,6 @@
               </w:rPr>
               <w:fldChar w:fldCharType="end"/>
             </w:r>
-          </w:p>
-          <w:p>
-            <w:pPr>
-              <w:pStyle w:val="a"/>
-              <w:rPr>
-                <w:lang w:val="en-US"/>
-                <w:rFonts w:ascii="맑은 고딕" w:eastAsia="맑은 고딕" w:hAnsi="맑은 고딕" w:cs="맑은 고딕"/>
-                <w:sz w:val="18"/>
-                <w:szCs w:val="18"/>
-              </w:rPr>
-            </w:pPr>
-            <w:r>
-              <w:rPr>
-                <w:lang w:val="en-US"/>
-                <w:rFonts w:ascii="맑은 고딕" w:eastAsia="맑은 고딕" w:hAnsi="맑은 고딕" w:cs="맑은 고딕"/>
-                <w:sz w:val="18"/>
-                <w:szCs w:val="18"/>
-              </w:rPr>
-              <w:t>2편</w:t>
-            </w:r>
-          </w:p>
-          <w:p>
-            <w:pPr>
-              <w:pStyle w:val="a"/>
-            </w:pPr>
-            <w:r>
-              <w:fldChar w:fldCharType="begin"/>
-            </w:r>
-            <w:r>
-              <w:instrText xml:space="preserve"> HYPERLINK "https://www.youtube.com/watch?v=VjG1QTgAPkI&amp;t" </w:instrText>
-            </w:r>
-            <w:r>
-              <w:fldChar w:fldCharType="separate"/>
-            </w:r>
-            <w:r>
-              <w:rPr>
-                <w:rStyle w:val="a7"/>
-                <w:lang w:val="en-US"/>
-                <w:rFonts w:ascii="맑은 고딕" w:eastAsia="맑은 고딕" w:hAnsi="맑은 고딕" w:cs="맑은 고딕"/>
-                <w:sz w:val="18"/>
-                <w:szCs w:val="18"/>
-              </w:rPr>
-              <w:t>https://www.youtube.com/watch?v=VjG1QTgAPkI&amp;t</w:t>
-            </w:r>
-            <w:r>
-              <w:rPr>
-                <w:rStyle w:val="a7"/>
-                <w:lang w:val="en-US"/>
-                <w:rFonts w:ascii="맑은 고딕" w:eastAsia="맑은 고딕" w:hAnsi="맑은 고딕" w:cs="맑은 고딕"/>
-                <w:sz w:val="18"/>
-                <w:szCs w:val="18"/>
-              </w:rPr>
-              <w:fldChar w:fldCharType="end"/>
-            </w:r>
-          </w:p>
-          <w:p>
-            <w:pPr>
-              <w:pStyle w:val="a"/>
-              <w:rPr>
-                <w:lang w:val="en-US"/>
-                <w:rFonts w:ascii="맑은 고딕" w:eastAsia="맑은 고딕" w:hAnsi="맑은 고딕" w:cs="맑은 고딕"/>
-                <w:sz w:val="18"/>
-                <w:szCs w:val="18"/>
-              </w:rPr>
-            </w:pPr>
           </w:p>
         </w:tc>
         <w:tc>
@@ -6838,23 +6875,7 @@
                 <w:szCs w:val="18"/>
                 <w:rtl w:val="off"/>
               </w:rPr>
-              <w:t xml:space="preserve">- </w:t>
-            </w:r>
-            <w:r>
-              <w:rPr>
-                <w:rFonts w:ascii="맑은 고딕" w:eastAsia="맑은 고딕" w:hAnsi="맑은 고딕" w:cs="맑은 고딕"/>
-                <w:sz w:val="18"/>
-                <w:szCs w:val="18"/>
-              </w:rPr>
-              <w:t>Unity2</w:t>
-            </w:r>
-            <w:r>
-              <w:rPr>
-                <w:rFonts w:ascii="맑은 고딕" w:eastAsia="맑은 고딕" w:hAnsi="맑은 고딕" w:cs="맑은 고딕"/>
-                <w:sz w:val="18"/>
-                <w:szCs w:val="18"/>
-              </w:rPr>
-              <w:t xml:space="preserve">D </w:t>
+              <w:t>- IOCP 서버 모델</w:t>
             </w:r>
           </w:p>
           <w:p>
@@ -6876,15 +6897,7 @@
                 <w:szCs w:val="18"/>
                 <w:rtl w:val="off"/>
               </w:rPr>
-              <w:t xml:space="preserve">- </w:t>
-            </w:r>
-            <w:r>
-              <w:rPr>
-                <w:rFonts w:ascii="맑은 고딕" w:eastAsia="맑은 고딕" w:hAnsi="맑은 고딕" w:cs="맑은 고딕"/>
-                <w:sz w:val="18"/>
-                <w:szCs w:val="18"/>
-              </w:rPr>
-              <w:t>서버 클라이언트 로직</w:t>
+              <w:t>- 멀티쓰레드 환경에서 패킷처리 및 데이터 처리</w:t>
             </w:r>
           </w:p>
           <w:p>
@@ -6906,83 +6919,27 @@
                 <w:szCs w:val="18"/>
                 <w:rtl w:val="off"/>
               </w:rPr>
-              <w:t xml:space="preserve">- </w:t>
-            </w:r>
-            <w:r>
-              <w:rPr>
-                <w:rFonts w:ascii="맑은 고딕" w:eastAsia="맑은 고딕" w:hAnsi="맑은 고딕" w:cs="맑은 고딕"/>
-                <w:sz w:val="18"/>
-                <w:szCs w:val="18"/>
-              </w:rPr>
-              <w:t>자동화</w:t>
-            </w:r>
-            <w:r>
-              <w:rPr>
-                <w:lang w:eastAsia="ko-KR"/>
-                <w:rFonts w:ascii="맑은 고딕" w:eastAsia="맑은 고딕" w:hAnsi="맑은 고딕" w:cs="맑은 고딕"/>
-                <w:sz w:val="18"/>
-                <w:szCs w:val="18"/>
-                <w:rtl w:val="off"/>
-              </w:rPr>
-              <w:t xml:space="preserve"> 툴 구현</w:t>
+              <w:t>- 패킷 클래스 자동화</w:t>
             </w:r>
           </w:p>
           <w:p>
             <w:pPr>
               <w:pStyle w:val="a"/>
               <w:rPr>
+                <w:rFonts w:ascii="맑은 고딕" w:eastAsia="맑은 고딕" w:hAnsi="맑은 고딕" w:cs="맑은 고딕"/>
+                <w:sz w:val="18"/>
+                <w:szCs w:val="18"/>
+              </w:rPr>
+            </w:pPr>
+            <w:r>
+              <w:rPr>
                 <w:lang w:eastAsia="ko-KR"/>
-                <w:rFonts w:ascii="맑은 고딕" w:eastAsia="맑은 고딕" w:hAnsi="맑은 고딕" w:cs="맑은 고딕" w:hint="eastAsia"/>
+                <w:rFonts w:ascii="맑은 고딕" w:eastAsia="맑은 고딕" w:hAnsi="맑은 고딕" w:cs="맑은 고딕"/>
                 <w:sz w:val="18"/>
                 <w:szCs w:val="18"/>
                 <w:rtl w:val="off"/>
               </w:rPr>
-            </w:pPr>
-            <w:r>
-              <w:rPr>
-                <w:lang w:eastAsia="ko-KR"/>
-                <w:rFonts w:ascii="맑은 고딕" w:eastAsia="맑은 고딕" w:hAnsi="맑은 고딕" w:cs="맑은 고딕"/>
-                <w:sz w:val="18"/>
-                <w:szCs w:val="18"/>
-                <w:rtl w:val="off"/>
-              </w:rPr>
-              <w:t xml:space="preserve">- </w:t>
-            </w:r>
-            <w:r>
-              <w:rPr>
-                <w:rFonts w:ascii="맑은 고딕" w:eastAsia="맑은 고딕" w:hAnsi="맑은 고딕" w:cs="맑은 고딕"/>
-                <w:sz w:val="18"/>
-                <w:szCs w:val="18"/>
-              </w:rPr>
-              <w:t xml:space="preserve">UI애니메이션 </w:t>
-            </w:r>
-          </w:p>
-          <w:p>
-            <w:pPr>
-              <w:pStyle w:val="a"/>
-              <w:rPr>
-                <w:rFonts w:ascii="맑은 고딕" w:eastAsia="맑은 고딕" w:hAnsi="맑은 고딕" w:cs="맑은 고딕"/>
-                <w:sz w:val="18"/>
-                <w:szCs w:val="18"/>
-              </w:rPr>
-            </w:pPr>
-            <w:r>
-              <w:rPr>
-                <w:lang w:eastAsia="ko-KR"/>
-                <w:rFonts w:ascii="맑은 고딕" w:eastAsia="맑은 고딕" w:hAnsi="맑은 고딕" w:cs="맑은 고딕"/>
-                <w:sz w:val="18"/>
-                <w:szCs w:val="18"/>
-                <w:rtl w:val="off"/>
-              </w:rPr>
-              <w:t xml:space="preserve">- </w:t>
-            </w:r>
-            <w:r>
-              <w:rPr>
-                <w:rFonts w:ascii="맑은 고딕" w:eastAsia="맑은 고딕" w:hAnsi="맑은 고딕" w:cs="맑은 고딕"/>
-                <w:sz w:val="18"/>
-                <w:szCs w:val="18"/>
-              </w:rPr>
-              <w:t xml:space="preserve">리플레이 시스템설계 및 구현 </w:t>
+              <w:t xml:space="preserve">- Socket IO 및 데이터베이스 쿼리 </w:t>
             </w:r>
           </w:p>
         </w:tc>
@@ -7060,18 +7017,12 @@
             </w:pPr>
             <w:r>
               <w:rPr>
-                <w:rFonts w:ascii="맑은 고딕" w:eastAsia="맑은 고딕" w:hAnsi="맑은 고딕" w:cs="맑은 고딕"/>
-              </w:rPr>
-              <w:t>Unity3d</w:t>
-            </w:r>
-          </w:p>
-          <w:p>
-            <w:pPr>
-              <w:pStyle w:val="a"/>
-              <w:rPr>
-                <w:rFonts w:ascii="맑은 고딕" w:eastAsia="맑은 고딕" w:hAnsi="맑은 고딕" w:cs="맑은 고딕"/>
-              </w:rPr>
-            </w:pPr>
+                <w:lang w:eastAsia="ko-KR"/>
+                <w:rFonts w:ascii="맑은 고딕" w:eastAsia="맑은 고딕" w:hAnsi="맑은 고딕" w:cs="맑은 고딕"/>
+                <w:rtl w:val="off"/>
+              </w:rPr>
+              <w:t>MSVC++ Solution</w:t>
+            </w:r>
           </w:p>
         </w:tc>
       </w:tr>
@@ -7094,12 +7045,164 @@
             <w:pPr>
               <w:pStyle w:val="a"/>
               <w:rPr>
+                <w:lang w:val="en-US" w:eastAsia="ko-KR"/>
+                <w:rFonts w:ascii="맑은 고딕" w:eastAsia="맑은 고딕" w:hAnsi="맑은 고딕" w:cs="맑은 고딕" w:hint="eastAsia"/>
+                <w:sz w:val="18"/>
+                <w:szCs w:val="18"/>
+                <w:rtl w:val="off"/>
+              </w:rPr>
+            </w:pPr>
+            <w:r>
+              <w:rPr>
+                <w:lang w:val="en-US" w:eastAsia="ko-KR"/>
+                <w:rFonts w:ascii="맑은 고딕" w:eastAsia="맑은 고딕" w:hAnsi="맑은 고딕" w:cs="맑은 고딕"/>
+                <w:sz w:val="18"/>
+                <w:szCs w:val="18"/>
+                <w:rtl w:val="off"/>
+              </w:rPr>
+              <w:t xml:space="preserve">5. </w:t>
+            </w:r>
+            <w:r>
+              <w:rPr>
                 <w:lang w:val="en-US"/>
                 <w:rFonts w:ascii="맑은 고딕" w:eastAsia="맑은 고딕" w:hAnsi="맑은 고딕" w:cs="맑은 고딕"/>
                 <w:sz w:val="18"/>
                 <w:szCs w:val="18"/>
               </w:rPr>
+              <w:t>크래프톤</w:t>
+            </w:r>
+            <w:r>
+              <w:rPr>
+                <w:lang w:val="en-US"/>
+                <w:rFonts w:ascii="맑은 고딕" w:eastAsia="맑은 고딕" w:hAnsi="맑은 고딕" w:cs="맑은 고딕"/>
+                <w:sz w:val="18"/>
+                <w:szCs w:val="18"/>
+              </w:rPr>
+              <w:t xml:space="preserve"> 딜루전 담당업무</w:t>
+            </w:r>
+          </w:p>
+          <w:p>
+            <w:pPr>
+              <w:pStyle w:val="a"/>
+              <w:rPr>
+                <w:lang w:val="en-US"/>
+                <w:rFonts w:ascii="맑은 고딕" w:eastAsia="맑은 고딕" w:hAnsi="맑은 고딕" w:cs="맑은 고딕"/>
+                <w:sz w:val="18"/>
+                <w:szCs w:val="18"/>
+              </w:rPr>
             </w:pPr>
+            <w:r>
+              <w:rPr>
+                <w:lang w:val="en-US"/>
+                <w:rFonts w:ascii="맑은 고딕" w:eastAsia="맑은 고딕" w:hAnsi="맑은 고딕" w:cs="맑은 고딕"/>
+                <w:sz w:val="18"/>
+                <w:szCs w:val="18"/>
+              </w:rPr>
+              <w:t>(영상)</w:t>
+            </w:r>
+          </w:p>
+          <w:p>
+            <w:pPr>
+              <w:pStyle w:val="a"/>
+            </w:pPr>
+            <w:r>
+              <w:rPr>
+                <w:lang w:val="en-US"/>
+                <w:rFonts w:ascii="맑은 고딕" w:eastAsia="맑은 고딕" w:hAnsi="맑은 고딕" w:cs="맑은 고딕"/>
+                <w:sz w:val="18"/>
+                <w:szCs w:val="18"/>
+              </w:rPr>
+              <w:t>1편</w:t>
+            </w:r>
+            <w:r>
+              <w:fldChar w:fldCharType="begin"/>
+            </w:r>
+            <w:r>
+              <w:instrText xml:space="preserve"> HYPERLINK "https://www.youtube.com/watch?v=Q27-LF2IcWk" </w:instrText>
+            </w:r>
+            <w:r>
+              <w:fldChar w:fldCharType="separate"/>
+            </w:r>
+            <w:r>
+              <w:rPr>
+                <w:rStyle w:val="a7"/>
+                <w:lang w:val="en-US"/>
+                <w:rFonts w:ascii="맑은 고딕" w:eastAsia="맑은 고딕" w:hAnsi="맑은 고딕" w:cs="맑은 고딕"/>
+                <w:sz w:val="18"/>
+                <w:szCs w:val="18"/>
+              </w:rPr>
+              <w:t>https://www.youtube.com/watch?v=Q27-LF2IcWk</w:t>
+            </w:r>
+            <w:r>
+              <w:rPr>
+                <w:rStyle w:val="a7"/>
+                <w:lang w:val="en-US"/>
+                <w:rFonts w:ascii="맑은 고딕" w:eastAsia="맑은 고딕" w:hAnsi="맑은 고딕" w:cs="맑은 고딕"/>
+                <w:sz w:val="18"/>
+                <w:szCs w:val="18"/>
+              </w:rPr>
+              <w:fldChar w:fldCharType="end"/>
+            </w:r>
+          </w:p>
+          <w:p>
+            <w:pPr>
+              <w:pStyle w:val="a"/>
+              <w:rPr>
+                <w:lang w:val="en-US"/>
+                <w:rFonts w:ascii="맑은 고딕" w:eastAsia="맑은 고딕" w:hAnsi="맑은 고딕" w:cs="맑은 고딕"/>
+                <w:sz w:val="18"/>
+                <w:szCs w:val="18"/>
+              </w:rPr>
+            </w:pPr>
+            <w:r>
+              <w:rPr>
+                <w:lang w:val="en-US"/>
+                <w:rFonts w:ascii="맑은 고딕" w:eastAsia="맑은 고딕" w:hAnsi="맑은 고딕" w:cs="맑은 고딕"/>
+                <w:sz w:val="18"/>
+                <w:szCs w:val="18"/>
+              </w:rPr>
+              <w:t>2편</w:t>
+            </w:r>
+          </w:p>
+          <w:p>
+            <w:pPr>
+              <w:pStyle w:val="a"/>
+              <w:rPr>
+                <w:lang w:val="en-US"/>
+                <w:rFonts w:ascii="맑은 고딕" w:eastAsia="맑은 고딕" w:hAnsi="맑은 고딕" w:cs="맑은 고딕"/>
+                <w:sz w:val="18"/>
+                <w:szCs w:val="18"/>
+              </w:rPr>
+            </w:pPr>
+            <w:r>
+              <w:fldChar w:fldCharType="begin"/>
+            </w:r>
+            <w:r>
+              <w:instrText xml:space="preserve"> HYPERLINK "https://www.youtube.com/watch?v=VjG1QTgAPkI&amp;t" </w:instrText>
+            </w:r>
+            <w:r>
+              <w:fldChar w:fldCharType="separate"/>
+            </w:r>
+            <w:r>
+              <w:rPr>
+                <w:rStyle w:val="a7"/>
+                <w:lang w:val="en-US"/>
+                <w:rFonts w:ascii="맑은 고딕" w:eastAsia="맑은 고딕" w:hAnsi="맑은 고딕" w:cs="맑은 고딕"/>
+                <w:sz w:val="18"/>
+                <w:szCs w:val="18"/>
+              </w:rPr>
+              <w:t>https://www.youtube.com/watch?v=VjG1QTgAPkI&amp;t</w:t>
+            </w:r>
+            <w:r>
+              <w:rPr>
+                <w:rStyle w:val="a7"/>
+                <w:lang w:val="en-US"/>
+                <w:rFonts w:ascii="맑은 고딕" w:eastAsia="맑은 고딕" w:hAnsi="맑은 고딕" w:cs="맑은 고딕"/>
+                <w:sz w:val="18"/>
+                <w:szCs w:val="18"/>
+              </w:rPr>
+              <w:fldChar w:fldCharType="end"/>
+            </w:r>
           </w:p>
         </w:tc>
         <w:tc>
@@ -7124,6 +7227,162 @@
                 <w:rtl w:val="off"/>
               </w:rPr>
             </w:pPr>
+            <w:r>
+              <w:rPr>
+                <w:lang w:eastAsia="ko-KR"/>
+                <w:rFonts w:ascii="맑은 고딕" w:eastAsia="맑은 고딕" w:hAnsi="맑은 고딕" w:cs="맑은 고딕"/>
+                <w:sz w:val="18"/>
+                <w:szCs w:val="18"/>
+                <w:rtl w:val="off"/>
+              </w:rPr>
+              <w:t xml:space="preserve">- </w:t>
+            </w:r>
+            <w:r>
+              <w:rPr>
+                <w:rFonts w:ascii="맑은 고딕" w:eastAsia="맑은 고딕" w:hAnsi="맑은 고딕" w:cs="맑은 고딕"/>
+                <w:sz w:val="18"/>
+                <w:szCs w:val="18"/>
+              </w:rPr>
+              <w:t>Unity2</w:t>
+            </w:r>
+            <w:r>
+              <w:rPr>
+                <w:rFonts w:ascii="맑은 고딕" w:eastAsia="맑은 고딕" w:hAnsi="맑은 고딕" w:cs="맑은 고딕"/>
+                <w:sz w:val="18"/>
+                <w:szCs w:val="18"/>
+              </w:rPr>
+              <w:t xml:space="preserve">D </w:t>
+            </w:r>
+          </w:p>
+          <w:p>
+            <w:pPr>
+              <w:pStyle w:val="a"/>
+              <w:rPr>
+                <w:lang w:eastAsia="ko-KR"/>
+                <w:rFonts w:ascii="맑은 고딕" w:eastAsia="맑은 고딕" w:hAnsi="맑은 고딕" w:cs="맑은 고딕" w:hint="eastAsia"/>
+                <w:sz w:val="18"/>
+                <w:szCs w:val="18"/>
+                <w:rtl w:val="off"/>
+              </w:rPr>
+            </w:pPr>
+            <w:r>
+              <w:rPr>
+                <w:lang w:eastAsia="ko-KR"/>
+                <w:rFonts w:ascii="맑은 고딕" w:eastAsia="맑은 고딕" w:hAnsi="맑은 고딕" w:cs="맑은 고딕"/>
+                <w:sz w:val="18"/>
+                <w:szCs w:val="18"/>
+                <w:rtl w:val="off"/>
+              </w:rPr>
+              <w:t xml:space="preserve">- </w:t>
+            </w:r>
+            <w:r>
+              <w:rPr>
+                <w:rFonts w:ascii="맑은 고딕" w:eastAsia="맑은 고딕" w:hAnsi="맑은 고딕" w:cs="맑은 고딕"/>
+                <w:sz w:val="18"/>
+                <w:szCs w:val="18"/>
+              </w:rPr>
+              <w:t>서버 클라이언트 로직</w:t>
+            </w:r>
+          </w:p>
+          <w:p>
+            <w:pPr>
+              <w:pStyle w:val="a"/>
+              <w:rPr>
+                <w:lang w:eastAsia="ko-KR"/>
+                <w:rFonts w:ascii="맑은 고딕" w:eastAsia="맑은 고딕" w:hAnsi="맑은 고딕" w:cs="맑은 고딕" w:hint="eastAsia"/>
+                <w:sz w:val="18"/>
+                <w:szCs w:val="18"/>
+                <w:rtl w:val="off"/>
+              </w:rPr>
+            </w:pPr>
+            <w:r>
+              <w:rPr>
+                <w:lang w:eastAsia="ko-KR"/>
+                <w:rFonts w:ascii="맑은 고딕" w:eastAsia="맑은 고딕" w:hAnsi="맑은 고딕" w:cs="맑은 고딕"/>
+                <w:sz w:val="18"/>
+                <w:szCs w:val="18"/>
+                <w:rtl w:val="off"/>
+              </w:rPr>
+              <w:t xml:space="preserve">- </w:t>
+            </w:r>
+            <w:r>
+              <w:rPr>
+                <w:rFonts w:ascii="맑은 고딕" w:eastAsia="맑은 고딕" w:hAnsi="맑은 고딕" w:cs="맑은 고딕"/>
+                <w:sz w:val="18"/>
+                <w:szCs w:val="18"/>
+              </w:rPr>
+              <w:t>자동화</w:t>
+            </w:r>
+            <w:r>
+              <w:rPr>
+                <w:lang w:eastAsia="ko-KR"/>
+                <w:rFonts w:ascii="맑은 고딕" w:eastAsia="맑은 고딕" w:hAnsi="맑은 고딕" w:cs="맑은 고딕"/>
+                <w:sz w:val="18"/>
+                <w:szCs w:val="18"/>
+                <w:rtl w:val="off"/>
+              </w:rPr>
+              <w:t xml:space="preserve"> 툴 구현</w:t>
+            </w:r>
+          </w:p>
+          <w:p>
+            <w:pPr>
+              <w:pStyle w:val="a"/>
+              <w:rPr>
+                <w:lang w:eastAsia="ko-KR"/>
+                <w:rFonts w:ascii="맑은 고딕" w:eastAsia="맑은 고딕" w:hAnsi="맑은 고딕" w:cs="맑은 고딕" w:hint="eastAsia"/>
+                <w:sz w:val="18"/>
+                <w:szCs w:val="18"/>
+                <w:rtl w:val="off"/>
+              </w:rPr>
+            </w:pPr>
+            <w:r>
+              <w:rPr>
+                <w:lang w:eastAsia="ko-KR"/>
+                <w:rFonts w:ascii="맑은 고딕" w:eastAsia="맑은 고딕" w:hAnsi="맑은 고딕" w:cs="맑은 고딕"/>
+                <w:sz w:val="18"/>
+                <w:szCs w:val="18"/>
+                <w:rtl w:val="off"/>
+              </w:rPr>
+              <w:t xml:space="preserve">- </w:t>
+            </w:r>
+            <w:r>
+              <w:rPr>
+                <w:rFonts w:ascii="맑은 고딕" w:eastAsia="맑은 고딕" w:hAnsi="맑은 고딕" w:cs="맑은 고딕"/>
+                <w:sz w:val="18"/>
+                <w:szCs w:val="18"/>
+              </w:rPr>
+              <w:t xml:space="preserve">UI애니메이션 </w:t>
+            </w:r>
+          </w:p>
+          <w:p>
+            <w:pPr>
+              <w:pStyle w:val="a"/>
+              <w:rPr>
+                <w:lang w:eastAsia="ko-KR"/>
+                <w:rFonts w:ascii="맑은 고딕" w:eastAsia="맑은 고딕" w:hAnsi="맑은 고딕" w:cs="맑은 고딕" w:hint="eastAsia"/>
+                <w:sz w:val="18"/>
+                <w:szCs w:val="18"/>
+                <w:rtl w:val="off"/>
+              </w:rPr>
+            </w:pPr>
+            <w:r>
+              <w:rPr>
+                <w:lang w:eastAsia="ko-KR"/>
+                <w:rFonts w:ascii="맑은 고딕" w:eastAsia="맑은 고딕" w:hAnsi="맑은 고딕" w:cs="맑은 고딕"/>
+                <w:sz w:val="18"/>
+                <w:szCs w:val="18"/>
+                <w:rtl w:val="off"/>
+              </w:rPr>
+              <w:t xml:space="preserve">- </w:t>
+            </w:r>
+            <w:r>
+              <w:rPr>
+                <w:rFonts w:ascii="맑은 고딕" w:eastAsia="맑은 고딕" w:hAnsi="맑은 고딕" w:cs="맑은 고딕"/>
+                <w:sz w:val="18"/>
+                <w:szCs w:val="18"/>
+              </w:rPr>
+              <w:t xml:space="preserve">리플레이 시스템설계 및 구현 </w:t>
+            </w:r>
           </w:p>
         </w:tc>
         <w:tc>
@@ -7141,9 +7400,71 @@
             <w:pPr>
               <w:pStyle w:val="a"/>
               <w:rPr>
-                <w:rFonts w:ascii="맑은 고딕" w:eastAsia="맑은 고딕" w:hAnsi="맑은 고딕" w:cs="맑은 고딕"/>
+                <w:lang w:eastAsia="ko-KR"/>
+                <w:rFonts w:ascii="맑은 고딕" w:eastAsia="맑은 고딕" w:hAnsi="맑은 고딕" w:cs="맑은 고딕" w:hint="eastAsia"/>
+                <w:rtl w:val="off"/>
               </w:rPr>
             </w:pPr>
+            <w:r>
+              <w:rPr>
+                <w:lang w:eastAsia="ko-KR"/>
+                <w:rFonts w:ascii="맑은 고딕" w:eastAsia="맑은 고딕" w:hAnsi="맑은 고딕" w:cs="맑은 고딕"/>
+                <w:rtl w:val="off"/>
+              </w:rPr>
+              <w:t xml:space="preserve">OS : </w:t>
+            </w:r>
+            <w:r>
+              <w:rPr>
+                <w:rFonts w:ascii="맑은 고딕" w:eastAsia="맑은 고딕" w:hAnsi="맑은 고딕" w:cs="맑은 고딕"/>
+              </w:rPr>
+              <w:t>Windows</w:t>
+            </w:r>
+          </w:p>
+          <w:p>
+            <w:pPr>
+              <w:pStyle w:val="a"/>
+              <w:rPr>
+                <w:rFonts w:ascii="맑은 고딕" w:eastAsia="맑은 고딕" w:hAnsi="맑은 고딕" w:cs="맑은 고딕"/>
+              </w:rPr>
+            </w:pPr>
+          </w:p>
+          <w:p>
+            <w:pPr>
+              <w:pStyle w:val="a"/>
+              <w:rPr>
+                <w:rFonts w:ascii="맑은 고딕" w:eastAsia="맑은 고딕" w:hAnsi="맑은 고딕" w:cs="맑은 고딕"/>
+              </w:rPr>
+            </w:pPr>
+            <w:r>
+              <w:rPr>
+                <w:lang w:eastAsia="ko-KR"/>
+                <w:rFonts w:ascii="맑은 고딕" w:eastAsia="맑은 고딕" w:hAnsi="맑은 고딕" w:cs="맑은 고딕"/>
+                <w:rtl w:val="off"/>
+              </w:rPr>
+              <w:t>Frame Work:</w:t>
+            </w:r>
+          </w:p>
+          <w:p>
+            <w:pPr>
+              <w:pStyle w:val="a"/>
+              <w:rPr>
+                <w:rFonts w:ascii="맑은 고딕" w:eastAsia="맑은 고딕" w:hAnsi="맑은 고딕" w:cs="맑은 고딕"/>
+              </w:rPr>
+            </w:pPr>
+            <w:r>
+              <w:rPr>
+                <w:rFonts w:ascii="맑은 고딕" w:eastAsia="맑은 고딕" w:hAnsi="맑은 고딕" w:cs="맑은 고딕"/>
+              </w:rPr>
+              <w:t>Unity3</w:t>
+            </w:r>
+            <w:r>
+              <w:rPr>
+                <w:lang w:eastAsia="ko-KR"/>
+                <w:rFonts w:ascii="맑은 고딕" w:eastAsia="맑은 고딕" w:hAnsi="맑은 고딕" w:cs="맑은 고딕"/>
+                <w:rtl w:val="off"/>
+              </w:rPr>
+              <w:t>D</w:t>
+            </w:r>
           </w:p>
         </w:tc>
       </w:tr>
@@ -7317,10 +7638,14 @@
           <w:right w:val="nil"/>
         </w:pBdr>
         <w:rPr>
-          <w:rFonts w:asciiTheme="majorHAnsi" w:eastAsiaTheme="majorHAnsi" w:hAnsiTheme="majorHAnsi" w:cs="Times New Roman"/>
-          <w:b/>
-          <w:bCs/>
-          <w:color w:val="0070C0"/>
+          <w:caps w:val="off"/>
+          <w:lang w:eastAsia="ko-KR"/>
+          <w:rFonts w:ascii="맑은 고딕" w:eastAsia="맑은 고딕" w:hAnsi="맑은 고딕" w:cs="맑은 고딕" w:hint="eastAsia"/>
+          <w:b w:val="0"/>
+          <w:i w:val="0"/>
+          <w:sz w:val="20"/>
+          <w:szCs w:val="22"/>
+          <w:rtl w:val="off"/>
         </w:rPr>
       </w:pPr>
       <w:r>
@@ -7379,7 +7704,7 @@
           <w:szCs w:val="22"/>
           <w:rtl w:val="off"/>
         </w:rPr>
-        <w:t xml:space="preserve">게임개발 이외의 내용을 제하고 </w:t>
+        <w:t>저는 제가 직접 즐길수 있고 많은 사람들이 사랑할 수 있는 게임을 만들기 위해 열심히 노력하고 있습니다.</w:t>
       </w:r>
       <w:r>
         <w:rPr>
@@ -7390,40 +7715,7 @@
           <w:sz w:val="20"/>
           <w:szCs w:val="22"/>
         </w:rPr>
-        <w:t>저의 개발역량에 관하여 크게 세 가지 정도로 요약하여 설명 드리면 좋을 것 같습니다.</w:t>
-      </w:r>
-      <w:r>
-        <w:rPr>
-          <w:caps w:val="off"/>
-          <w:rFonts w:ascii="맑은 고딕" w:eastAsia="맑은 고딕" w:hAnsi="맑은 고딕" w:cs="맑은 고딕"/>
-          <w:b w:val="0"/>
-          <w:i w:val="0"/>
-          <w:sz w:val="20"/>
-          <w:szCs w:val="22"/>
-        </w:rPr>
-        <w:br/>
-      </w:r>
-      <w:r>
-        <w:rPr>
-          <w:caps w:val="off"/>
-          <w:rFonts w:ascii="맑은 고딕" w:eastAsia="맑은 고딕" w:hAnsi="맑은 고딕" w:cs="맑은 고딕"/>
-          <w:b w:val="0"/>
-          <w:i w:val="0"/>
-          <w:sz w:val="20"/>
-          <w:szCs w:val="22"/>
-        </w:rPr>
-        <w:br/>
-      </w:r>
-      <w:r>
-        <w:rPr>
-          <w:caps w:val="off"/>
-          <w:rFonts w:ascii="맑은 고딕" w:eastAsia="맑은 고딕" w:hAnsi="맑은 고딕" w:cs="맑은 고딕"/>
-          <w:b w:val="0"/>
-          <w:i w:val="0"/>
-          <w:sz w:val="20"/>
-          <w:szCs w:val="22"/>
-        </w:rPr>
-        <w:t xml:space="preserve">첫째, 준비된 인재입니다. </w:t>
+        <w:t xml:space="preserve"> </w:t>
       </w:r>
       <w:r>
         <w:rPr>
@@ -7436,7 +7728,7 @@
           <w:szCs w:val="22"/>
           <w:rtl w:val="off"/>
         </w:rPr>
-        <w:t xml:space="preserve">인게임 로직 구성에 있어서 원하는 방향대로 게임을 제작 할 수 있습니다. 대학교 4학년때 제작한 터치크래프트라는 </w:t>
+        <w:t xml:space="preserve">그러므로 게임 개발에 필요한 저의 </w:t>
       </w:r>
       <w:r>
         <w:rPr>
@@ -7447,7 +7739,7 @@
           <w:sz w:val="20"/>
           <w:szCs w:val="22"/>
         </w:rPr>
-        <w:t>VR로 스타크래프트를 하는 것처럼 만든 게임</w:t>
+        <w:t xml:space="preserve">개발역량에 </w:t>
       </w:r>
       <w:r>
         <w:rPr>
@@ -7460,7 +7752,7 @@
           <w:szCs w:val="22"/>
           <w:rtl w:val="off"/>
         </w:rPr>
-        <w:t>을 포트폴리오로 첨부하였습니다.</w:t>
+        <w:t>대해</w:t>
       </w:r>
       <w:r>
         <w:rPr>
@@ -7471,7 +7763,7 @@
           <w:sz w:val="20"/>
           <w:szCs w:val="22"/>
         </w:rPr>
-        <w:t xml:space="preserve"> </w:t>
+        <w:t xml:space="preserve"> 크게 세 가지</w:t>
       </w:r>
       <w:r>
         <w:rPr>
@@ -7484,7 +7776,7 @@
           <w:szCs w:val="22"/>
           <w:rtl w:val="off"/>
         </w:rPr>
-        <w:t xml:space="preserve">실제로 재미도 있었고, 이 작품으로 학부대표로 진로직업 박람회에 나갔었는데 </w:t>
+        <w:t>로</w:t>
       </w:r>
       <w:r>
         <w:rPr>
@@ -7495,40 +7787,7 @@
           <w:sz w:val="20"/>
           <w:szCs w:val="22"/>
         </w:rPr>
-        <w:t>아이들에게 상당히 반응이 좋았습니다.</w:t>
-      </w:r>
-      <w:r>
-        <w:rPr>
-          <w:caps w:val="off"/>
-          <w:rFonts w:ascii="맑은 고딕" w:eastAsia="맑은 고딕" w:hAnsi="맑은 고딕" w:cs="맑은 고딕"/>
-          <w:b w:val="0"/>
-          <w:i w:val="0"/>
-          <w:sz w:val="20"/>
-          <w:szCs w:val="22"/>
-        </w:rPr>
-        <w:br/>
-      </w:r>
-      <w:r>
-        <w:rPr>
-          <w:caps w:val="off"/>
-          <w:rFonts w:ascii="맑은 고딕" w:eastAsia="맑은 고딕" w:hAnsi="맑은 고딕" w:cs="맑은 고딕"/>
-          <w:b w:val="0"/>
-          <w:i w:val="0"/>
-          <w:sz w:val="20"/>
-          <w:szCs w:val="22"/>
-        </w:rPr>
-        <w:br/>
-      </w:r>
-      <w:r>
-        <w:rPr>
-          <w:caps w:val="off"/>
-          <w:rFonts w:ascii="맑은 고딕" w:eastAsia="맑은 고딕" w:hAnsi="맑은 고딕" w:cs="맑은 고딕"/>
-          <w:b w:val="0"/>
-          <w:i w:val="0"/>
-          <w:sz w:val="20"/>
-          <w:szCs w:val="22"/>
-        </w:rPr>
-        <w:t>둘째, 개발중인 프로젝트에 참여하여 소스코드</w:t>
+        <w:t xml:space="preserve"> 설명 </w:t>
       </w:r>
       <w:r>
         <w:rPr>
@@ -7541,8 +7800,26 @@
           <w:szCs w:val="22"/>
           <w:rtl w:val="off"/>
         </w:rPr>
-        <w:t xml:space="preserve"> 파악을 잘하며,</w:t>
-      </w:r>
+        <w:t>드려보고 싶습니다.</w:t>
+      </w:r>
+    </w:p>
+    <w:p>
+      <w:pPr>
+        <w:ind w:hanging="2"/>
+        <w:pBdr>
+          <w:between w:val="nil"/>
+          <w:top w:val="nil"/>
+          <w:left w:val="nil"/>
+          <w:bottom w:val="nil"/>
+          <w:right w:val="nil"/>
+        </w:pBdr>
+        <w:rPr>
+          <w:rFonts w:asciiTheme="majorHAnsi" w:eastAsiaTheme="majorHAnsi" w:hAnsiTheme="majorHAnsi" w:cs="Times New Roman"/>
+          <w:b/>
+          <w:bCs/>
+          <w:color w:val="0070C0"/>
+        </w:rPr>
+      </w:pPr>
       <w:r>
         <w:rPr>
           <w:caps w:val="off"/>
@@ -7552,7 +7829,7 @@
           <w:sz w:val="20"/>
           <w:szCs w:val="22"/>
         </w:rPr>
-        <w:t xml:space="preserve"> 디버깅을 하여 기능을 발전시키고 목표하고자 하는 개발 방향대로 개발을 수행 할 수있습니다. 솔루션이 크고 복잡해지더라도 필요한 기능을 개발하기 위해서 코드의 전체적인 흐름을 파악하고 디버깅 해낼 수 있는 능력이 있습니다. 더 나아가 이를 발전시켜 추가 기능 구현으로 이어지도록 소스코드를 구성합니다.</w:t>
+        <w:br/>
       </w:r>
       <w:r>
         <w:rPr>
@@ -7565,7 +7842,7 @@
           <w:szCs w:val="22"/>
           <w:rtl w:val="off"/>
         </w:rPr>
-        <w:t xml:space="preserve"> 또한 MS비주얼 스튜디오 디버깅 기능을 십분 활용합니다.</w:t>
+        <w:t xml:space="preserve"> </w:t>
       </w:r>
       <w:r>
         <w:rPr>
@@ -7576,29 +7853,7 @@
           <w:sz w:val="20"/>
           <w:szCs w:val="22"/>
         </w:rPr>
-        <w:br/>
-      </w:r>
-      <w:r>
-        <w:rPr>
-          <w:caps w:val="off"/>
-          <w:rFonts w:ascii="맑은 고딕" w:eastAsia="맑은 고딕" w:hAnsi="맑은 고딕" w:cs="맑은 고딕"/>
-          <w:b w:val="0"/>
-          <w:i w:val="0"/>
-          <w:sz w:val="20"/>
-          <w:szCs w:val="22"/>
-        </w:rPr>
-        <w:br/>
-      </w:r>
-      <w:r>
-        <w:rPr>
-          <w:caps w:val="off"/>
-          <w:rFonts w:ascii="맑은 고딕" w:eastAsia="맑은 고딕" w:hAnsi="맑은 고딕" w:cs="맑은 고딕"/>
-          <w:b w:val="0"/>
-          <w:i w:val="0"/>
-          <w:sz w:val="20"/>
-          <w:szCs w:val="22"/>
-        </w:rPr>
-        <w:t>마지막 셋째는 자료구조와 알고리즘, 메모리관리, 리소스, 최적화 이슈와 같은 기초전공 지식</w:t>
+        <w:t xml:space="preserve">첫째, 준비된 인재입니다. </w:t>
       </w:r>
       <w:r>
         <w:rPr>
@@ -7611,7 +7866,7 @@
           <w:szCs w:val="22"/>
           <w:rtl w:val="off"/>
         </w:rPr>
-        <w:t xml:space="preserve">을 기반으로 개발 하면서 프로그램을 최적화 관리적인 측면을 고려하여 코드를 구성합니다. 또한 </w:t>
+        <w:t xml:space="preserve">인게임 로직 구성에 있어서 원하는 방향대로 게임을 제작 할 수 있습니다. 대학교 4학년때 제작한 터치크래프트라는 </w:t>
       </w:r>
       <w:r>
         <w:rPr>
@@ -7622,7 +7877,7 @@
           <w:sz w:val="20"/>
           <w:szCs w:val="22"/>
         </w:rPr>
-        <w:t xml:space="preserve">개발을 진행하다가 문제가 생기면 각종레퍼런스를 검색하고 적용하여 문제를 해결할 수 있는 능력이 있습니다. 사실, 저는 </w:t>
+        <w:t>VR로 스타크래프트를 하는 것처럼 만든 게임</w:t>
       </w:r>
       <w:r>
         <w:rPr>
@@ -7635,40 +7890,212 @@
           <w:szCs w:val="22"/>
           <w:rtl w:val="off"/>
         </w:rPr>
+        <w:t>을 포트폴리오로 첨부하였습니다.</w:t>
+      </w:r>
+      <w:r>
+        <w:rPr>
+          <w:caps w:val="off"/>
+          <w:rFonts w:ascii="맑은 고딕" w:eastAsia="맑은 고딕" w:hAnsi="맑은 고딕" w:cs="맑은 고딕"/>
+          <w:b w:val="0"/>
+          <w:i w:val="0"/>
+          <w:sz w:val="20"/>
+          <w:szCs w:val="22"/>
+        </w:rPr>
+        <w:t xml:space="preserve"> </w:t>
+      </w:r>
+      <w:r>
+        <w:rPr>
+          <w:caps w:val="off"/>
+          <w:lang w:eastAsia="ko-KR"/>
+          <w:rFonts w:ascii="맑은 고딕" w:eastAsia="맑은 고딕" w:hAnsi="맑은 고딕" w:cs="맑은 고딕"/>
+          <w:b w:val="0"/>
+          <w:i w:val="0"/>
+          <w:sz w:val="20"/>
+          <w:szCs w:val="22"/>
+          <w:rtl w:val="off"/>
+        </w:rPr>
+        <w:t xml:space="preserve">실제로 재미있다는 평이 많았으며 이 작품으로 학부대표로 진로직업 박람회에 나갔었는데 </w:t>
+      </w:r>
+      <w:r>
+        <w:rPr>
+          <w:caps w:val="off"/>
+          <w:rFonts w:ascii="맑은 고딕" w:eastAsia="맑은 고딕" w:hAnsi="맑은 고딕" w:cs="맑은 고딕"/>
+          <w:b w:val="0"/>
+          <w:i w:val="0"/>
+          <w:sz w:val="20"/>
+          <w:szCs w:val="22"/>
+        </w:rPr>
+        <w:t>아이들에게 상당히 반응이 좋았습니다.</w:t>
+      </w:r>
+      <w:r>
+        <w:rPr>
+          <w:caps w:val="off"/>
+          <w:rFonts w:ascii="맑은 고딕" w:eastAsia="맑은 고딕" w:hAnsi="맑은 고딕" w:cs="맑은 고딕"/>
+          <w:b w:val="0"/>
+          <w:i w:val="0"/>
+          <w:sz w:val="20"/>
+          <w:szCs w:val="22"/>
+        </w:rPr>
+        <w:br/>
+      </w:r>
+      <w:r>
+        <w:rPr>
+          <w:caps w:val="off"/>
+          <w:rFonts w:ascii="맑은 고딕" w:eastAsia="맑은 고딕" w:hAnsi="맑은 고딕" w:cs="맑은 고딕"/>
+          <w:b w:val="0"/>
+          <w:i w:val="0"/>
+          <w:sz w:val="20"/>
+          <w:szCs w:val="22"/>
+        </w:rPr>
+        <w:br/>
+      </w:r>
+      <w:r>
+        <w:rPr>
+          <w:caps w:val="off"/>
+          <w:lang w:eastAsia="ko-KR"/>
+          <w:rFonts w:ascii="맑은 고딕" w:eastAsia="맑은 고딕" w:hAnsi="맑은 고딕" w:cs="맑은 고딕"/>
+          <w:b w:val="0"/>
+          <w:i w:val="0"/>
+          <w:sz w:val="20"/>
+          <w:szCs w:val="22"/>
+          <w:rtl w:val="off"/>
+        </w:rPr>
+        <w:t xml:space="preserve"> </w:t>
+      </w:r>
+      <w:r>
+        <w:rPr>
+          <w:caps w:val="off"/>
+          <w:rFonts w:ascii="맑은 고딕" w:eastAsia="맑은 고딕" w:hAnsi="맑은 고딕" w:cs="맑은 고딕"/>
+          <w:b w:val="0"/>
+          <w:i w:val="0"/>
+          <w:sz w:val="20"/>
+          <w:szCs w:val="22"/>
+        </w:rPr>
+        <w:t>둘째, 개발중인 프로젝트에 참여하여 소스코드</w:t>
+      </w:r>
+      <w:r>
+        <w:rPr>
+          <w:caps w:val="off"/>
+          <w:lang w:eastAsia="ko-KR"/>
+          <w:rFonts w:ascii="맑은 고딕" w:eastAsia="맑은 고딕" w:hAnsi="맑은 고딕" w:cs="맑은 고딕"/>
+          <w:b w:val="0"/>
+          <w:i w:val="0"/>
+          <w:sz w:val="20"/>
+          <w:szCs w:val="22"/>
+          <w:rtl w:val="off"/>
+        </w:rPr>
+        <w:t xml:space="preserve"> 파악을 잘하며,</w:t>
+      </w:r>
+      <w:r>
+        <w:rPr>
+          <w:caps w:val="off"/>
+          <w:rFonts w:ascii="맑은 고딕" w:eastAsia="맑은 고딕" w:hAnsi="맑은 고딕" w:cs="맑은 고딕"/>
+          <w:b w:val="0"/>
+          <w:i w:val="0"/>
+          <w:sz w:val="20"/>
+          <w:szCs w:val="22"/>
+        </w:rPr>
+        <w:t xml:space="preserve"> 디버깅을 하여 기능을 발전시키고 목표하고자 하는 개발 방향대로 개발을 수행 할 수있습니다. 솔루션이 크고 복잡해지더라도 필요한 기능을 개발하기 위해서 코드의 전체적인 흐름을 파악하고 디버깅 해낼 수 있는 능력이 있습니다. 더 나아가 이를 발전시켜 추가 기능 구현으로 이어지도록 소스코드를 구성합니다.</w:t>
+      </w:r>
+      <w:r>
+        <w:rPr>
+          <w:caps w:val="off"/>
+          <w:lang w:eastAsia="ko-KR"/>
+          <w:rFonts w:ascii="맑은 고딕" w:eastAsia="맑은 고딕" w:hAnsi="맑은 고딕" w:cs="맑은 고딕"/>
+          <w:b w:val="0"/>
+          <w:i w:val="0"/>
+          <w:sz w:val="20"/>
+          <w:szCs w:val="22"/>
+          <w:rtl w:val="off"/>
+        </w:rPr>
+        <w:t xml:space="preserve"> 또한 MS비주얼 스튜디오 디버깅 기능을 십분 활용합니다.</w:t>
+      </w:r>
+      <w:r>
+        <w:rPr>
+          <w:caps w:val="off"/>
+          <w:rFonts w:ascii="맑은 고딕" w:eastAsia="맑은 고딕" w:hAnsi="맑은 고딕" w:cs="맑은 고딕"/>
+          <w:b w:val="0"/>
+          <w:i w:val="0"/>
+          <w:sz w:val="20"/>
+          <w:szCs w:val="22"/>
+        </w:rPr>
+        <w:br/>
+      </w:r>
+      <w:r>
+        <w:rPr>
+          <w:caps w:val="off"/>
+          <w:rFonts w:ascii="맑은 고딕" w:eastAsia="맑은 고딕" w:hAnsi="맑은 고딕" w:cs="맑은 고딕"/>
+          <w:b w:val="0"/>
+          <w:i w:val="0"/>
+          <w:sz w:val="20"/>
+          <w:szCs w:val="22"/>
+        </w:rPr>
+        <w:br/>
+      </w:r>
+      <w:r>
+        <w:rPr>
+          <w:caps w:val="off"/>
+          <w:lang w:eastAsia="ko-KR"/>
+          <w:rFonts w:ascii="맑은 고딕" w:eastAsia="맑은 고딕" w:hAnsi="맑은 고딕" w:cs="맑은 고딕"/>
+          <w:b w:val="0"/>
+          <w:i w:val="0"/>
+          <w:sz w:val="20"/>
+          <w:szCs w:val="22"/>
+          <w:rtl w:val="off"/>
+        </w:rPr>
+        <w:t xml:space="preserve"> </w:t>
+      </w:r>
+      <w:r>
+        <w:rPr>
+          <w:caps w:val="off"/>
+          <w:rFonts w:ascii="맑은 고딕" w:eastAsia="맑은 고딕" w:hAnsi="맑은 고딕" w:cs="맑은 고딕"/>
+          <w:b w:val="0"/>
+          <w:i w:val="0"/>
+          <w:sz w:val="20"/>
+          <w:szCs w:val="22"/>
+        </w:rPr>
+        <w:t>마지막 셋째는 자료구조와 알고리즘, 메모리관리, 리소스, 최적화 이슈와 같은 기초전공 지식</w:t>
+      </w:r>
+      <w:r>
+        <w:rPr>
+          <w:caps w:val="off"/>
+          <w:lang w:eastAsia="ko-KR"/>
+          <w:rFonts w:ascii="맑은 고딕" w:eastAsia="맑은 고딕" w:hAnsi="맑은 고딕" w:cs="맑은 고딕"/>
+          <w:b w:val="0"/>
+          <w:i w:val="0"/>
+          <w:sz w:val="20"/>
+          <w:szCs w:val="22"/>
+          <w:rtl w:val="off"/>
+        </w:rPr>
+        <w:t xml:space="preserve">을 기반으로 개발 하면서 프로그램을 최적화 관리적인 측면을 고려하여 코드를 구성합니다. 또한 </w:t>
+      </w:r>
+      <w:r>
+        <w:rPr>
+          <w:caps w:val="off"/>
+          <w:rFonts w:ascii="맑은 고딕" w:eastAsia="맑은 고딕" w:hAnsi="맑은 고딕" w:cs="맑은 고딕"/>
+          <w:b w:val="0"/>
+          <w:i w:val="0"/>
+          <w:sz w:val="20"/>
+          <w:szCs w:val="22"/>
+        </w:rPr>
+        <w:t xml:space="preserve">개발을 진행하다가 문제가 생기면 각종레퍼런스를 검색하고 적용하여 문제를 해결할 수 있는 능력이 있습니다. 사실, 저는 </w:t>
+      </w:r>
+      <w:r>
+        <w:rPr>
+          <w:caps w:val="off"/>
+          <w:lang w:eastAsia="ko-KR"/>
+          <w:rFonts w:ascii="맑은 고딕" w:eastAsia="맑은 고딕" w:hAnsi="맑은 고딕" w:cs="맑은 고딕"/>
+          <w:b w:val="0"/>
+          <w:i w:val="0"/>
+          <w:sz w:val="20"/>
+          <w:szCs w:val="22"/>
+          <w:rtl w:val="off"/>
+        </w:rPr>
         <w:t>게임을 개발하는데 있어 이러한 문제해결능력이 가장 중요하다고 생각하며 이 능력을 기르기 위해 개발 유튜브, 동영상 강의, 직접 개발등의 노력을 하고 있습니다.</w:t>
       </w:r>
     </w:p>
     <w:p>
       <w:pPr>
-        <w:rPr>
-          <w:rFonts w:asciiTheme="majorHAnsi" w:eastAsiaTheme="majorHAnsi" w:hAnsiTheme="majorHAnsi"/>
-          <w:b/>
-          <w:color w:val="0070C0"/>
-          <w:sz w:val="22"/>
-          <w:szCs w:val="22"/>
-        </w:rPr>
-      </w:pPr>
-      <w:r>
-        <w:rPr>
-          <w:rFonts w:asciiTheme="majorHAnsi" w:eastAsiaTheme="majorHAnsi" w:hAnsiTheme="majorHAnsi"/>
-          <w:b/>
-          <w:color w:val="0070C0"/>
-          <w:sz w:val="22"/>
-          <w:szCs w:val="22"/>
-        </w:rPr>
-        <w:t>[</w:t>
-      </w:r>
-      <w:r>
-        <w:rPr>
-          <w:rFonts w:asciiTheme="majorHAnsi" w:eastAsiaTheme="majorHAnsi" w:hAnsiTheme="majorHAnsi"/>
-          <w:b/>
-          <w:color w:val="0070C0"/>
-          <w:sz w:val="22"/>
-          <w:szCs w:val="22"/>
-        </w:rPr>
-        <w:t xml:space="preserve">클라이언트 개발 </w:t>
-      </w:r>
-      <w:r>
         <w:rPr>
           <w:lang w:eastAsia="ko-KR"/>
           <w:rFonts w:asciiTheme="majorHAnsi" w:eastAsiaTheme="majorHAnsi" w:hAnsiTheme="majorHAnsi"/>
@@ -7678,254 +8105,41 @@
           <w:szCs w:val="22"/>
           <w:rtl w:val="off"/>
         </w:rPr>
-        <w:t xml:space="preserve">업무 </w:t>
-      </w:r>
-      <w:r>
-        <w:rPr>
+      </w:pPr>
+    </w:p>
+    <w:p>
+      <w:pPr>
+        <w:rPr>
+          <w:lang w:eastAsia="ko-KR"/>
           <w:rFonts w:asciiTheme="majorHAnsi" w:eastAsiaTheme="majorHAnsi" w:hAnsiTheme="majorHAnsi"/>
           <w:b/>
           <w:color w:val="0070C0"/>
           <w:sz w:val="22"/>
           <w:szCs w:val="22"/>
-        </w:rPr>
-        <w:t>관련</w:t>
-      </w:r>
-      <w:r>
-        <w:rPr>
+          <w:rtl w:val="off"/>
+        </w:rPr>
+      </w:pPr>
+    </w:p>
+    <w:p>
+      <w:pPr>
+        <w:rPr>
+          <w:lang w:eastAsia="ko-KR"/>
           <w:rFonts w:asciiTheme="majorHAnsi" w:eastAsiaTheme="majorHAnsi" w:hAnsiTheme="majorHAnsi"/>
           <w:b/>
           <w:color w:val="0070C0"/>
           <w:sz w:val="22"/>
           <w:szCs w:val="22"/>
-        </w:rPr>
-        <w:t>]</w:t>
-      </w:r>
+          <w:rtl w:val="off"/>
+        </w:rPr>
+      </w:pPr>
     </w:p>
     <w:p>
       <w:pPr>
         <w:rPr>
           <w:rFonts w:asciiTheme="majorHAnsi" w:eastAsiaTheme="majorHAnsi" w:hAnsiTheme="majorHAnsi"/>
-          <w:b/>
-        </w:rPr>
-      </w:pPr>
-      <w:r>
-        <w:rPr>
-          <w:rFonts w:asciiTheme="majorHAnsi" w:eastAsiaTheme="majorHAnsi" w:hAnsiTheme="majorHAnsi"/>
-          <w:b/>
-        </w:rPr>
-        <w:t>- UI개발 및 수정</w:t>
-      </w:r>
-    </w:p>
-    <w:p>
-      <w:pPr>
-        <w:rPr>
-          <w:rFonts w:asciiTheme="majorHAnsi" w:eastAsiaTheme="majorHAnsi" w:hAnsiTheme="majorHAnsi"/>
-        </w:rPr>
-      </w:pPr>
-      <w:r>
-        <w:rPr>
-          <w:rFonts w:asciiTheme="majorHAnsi" w:eastAsiaTheme="majorHAnsi" w:hAnsiTheme="majorHAnsi"/>
-        </w:rPr>
-        <w:t xml:space="preserve">유니티의 UGUI, </w:t>
-      </w:r>
-      <w:r>
-        <w:rPr>
-          <w:rFonts w:asciiTheme="majorHAnsi" w:eastAsiaTheme="majorHAnsi" w:hAnsiTheme="majorHAnsi"/>
-        </w:rPr>
-        <w:t>언리얼</w:t>
-      </w:r>
-      <w:r>
-        <w:rPr>
-          <w:rFonts w:asciiTheme="majorHAnsi" w:eastAsiaTheme="majorHAnsi" w:hAnsiTheme="majorHAnsi"/>
-        </w:rPr>
-        <w:t xml:space="preserve"> 엔진의 UMG를 활용하여, 다양한 UI들을 기획된 의도대로 </w:t>
-      </w:r>
-      <w:r>
-        <w:rPr>
-          <w:rFonts w:asciiTheme="majorHAnsi" w:eastAsiaTheme="majorHAnsi" w:hAnsiTheme="majorHAnsi"/>
-        </w:rPr>
-        <w:t>제작 할</w:t>
-      </w:r>
-      <w:r>
-        <w:rPr>
-          <w:rFonts w:asciiTheme="majorHAnsi" w:eastAsiaTheme="majorHAnsi" w:hAnsiTheme="majorHAnsi"/>
-        </w:rPr>
-        <w:t xml:space="preserve"> 수 있습니다. (포트폴리오 참조)</w:t>
-      </w:r>
-    </w:p>
-    <w:p>
-      <w:pPr>
-        <w:rPr>
-          <w:rFonts w:asciiTheme="majorHAnsi" w:eastAsiaTheme="majorHAnsi" w:hAnsiTheme="majorHAnsi"/>
-        </w:rPr>
-      </w:pPr>
-    </w:p>
-    <w:p>
-      <w:pPr>
-        <w:rPr>
-          <w:rFonts w:asciiTheme="majorHAnsi" w:eastAsiaTheme="majorHAnsi" w:hAnsiTheme="majorHAnsi"/>
-          <w:b/>
-        </w:rPr>
-      </w:pPr>
-      <w:r>
-        <w:rPr>
-          <w:rFonts w:asciiTheme="majorHAnsi" w:eastAsiaTheme="majorHAnsi" w:hAnsiTheme="majorHAnsi"/>
-          <w:b/>
-        </w:rPr>
-        <w:t>- 개발 효율을 위한 각종 자동화 작업</w:t>
-      </w:r>
-    </w:p>
-    <w:p>
-      <w:pPr>
-        <w:rPr>
-          <w:rFonts w:asciiTheme="majorHAnsi" w:eastAsiaTheme="majorHAnsi" w:hAnsiTheme="majorHAnsi"/>
-        </w:rPr>
-      </w:pPr>
-      <w:r>
-        <w:rPr>
-          <w:rFonts w:asciiTheme="majorHAnsi" w:eastAsiaTheme="majorHAnsi" w:hAnsiTheme="majorHAnsi"/>
-        </w:rPr>
-        <w:t xml:space="preserve">유니티나 </w:t>
-      </w:r>
-      <w:r>
-        <w:rPr>
-          <w:rFonts w:asciiTheme="majorHAnsi" w:eastAsiaTheme="majorHAnsi" w:hAnsiTheme="majorHAnsi"/>
-        </w:rPr>
-        <w:t>언리얼</w:t>
-      </w:r>
-      <w:r>
-        <w:rPr>
-          <w:rFonts w:asciiTheme="majorHAnsi" w:eastAsiaTheme="majorHAnsi" w:hAnsiTheme="majorHAnsi"/>
-        </w:rPr>
-        <w:t xml:space="preserve"> 같은 범용 엔진에서 에디터 기능들을 </w:t>
-      </w:r>
-      <w:r>
-        <w:rPr>
-          <w:rFonts w:asciiTheme="majorHAnsi" w:eastAsiaTheme="majorHAnsi" w:hAnsiTheme="majorHAnsi"/>
-        </w:rPr>
-        <w:t>추가했었던</w:t>
-      </w:r>
-      <w:r>
-        <w:rPr>
-          <w:rFonts w:asciiTheme="majorHAnsi" w:eastAsiaTheme="majorHAnsi" w:hAnsiTheme="majorHAnsi"/>
-        </w:rPr>
-        <w:t xml:space="preserve"> 경험이 있습니다. (데이터 시뮬레이션 도구, 각종 자동화 툴 지원 등).</w:t>
-      </w:r>
-    </w:p>
-    <w:p>
-      <w:pPr>
-        <w:rPr>
-          <w:rFonts w:asciiTheme="majorHAnsi" w:eastAsiaTheme="majorHAnsi" w:hAnsiTheme="majorHAnsi"/>
-        </w:rPr>
-      </w:pPr>
-      <w:r>
-        <w:rPr>
-          <w:rFonts w:asciiTheme="majorHAnsi" w:eastAsiaTheme="majorHAnsi" w:hAnsiTheme="majorHAnsi"/>
-        </w:rPr>
-        <w:t>필요한 자료구조를 파일로 올리거나 사용하기 쉽도록 편집기나 도구를 만들어 다양한 데이터를 적용하여 시뮬레이션 해볼 수 있도록 프로젝트를 확장해본 경험이 있습니다.</w:t>
-      </w:r>
-    </w:p>
-    <w:p>
-      <w:pPr>
-        <w:rPr>
-          <w:rFonts w:asciiTheme="majorHAnsi" w:eastAsiaTheme="majorHAnsi" w:hAnsiTheme="majorHAnsi"/>
-        </w:rPr>
-      </w:pPr>
-    </w:p>
-    <w:p>
-      <w:pPr>
-        <w:rPr>
-          <w:rFonts w:asciiTheme="majorHAnsi" w:eastAsiaTheme="majorHAnsi" w:hAnsiTheme="majorHAnsi"/>
-          <w:b/>
-        </w:rPr>
-      </w:pPr>
-      <w:r>
-        <w:rPr>
-          <w:rFonts w:asciiTheme="majorHAnsi" w:eastAsiaTheme="majorHAnsi" w:hAnsiTheme="majorHAnsi"/>
-          <w:b/>
-        </w:rPr>
-        <w:t>- 전투 관련 콘텐츠 개발 및 수정</w:t>
-      </w:r>
-    </w:p>
-    <w:p>
-      <w:pPr>
-        <w:rPr>
-          <w:rFonts w:asciiTheme="majorHAnsi" w:eastAsiaTheme="majorHAnsi" w:hAnsiTheme="majorHAnsi"/>
           <w:color w:val="000000"/>
         </w:rPr>
       </w:pPr>
-      <w:r>
-        <w:rPr>
-          <w:rFonts w:asciiTheme="majorHAnsi" w:eastAsiaTheme="majorHAnsi" w:hAnsiTheme="majorHAnsi"/>
-        </w:rPr>
-        <w:t xml:space="preserve">포트폴리오 영상에서 보실 수 있듯이 유닛 마다 일정한 행동 패턴이 있고 이를 </w:t>
-      </w:r>
-      <w:r>
-        <w:rPr>
-          <w:rFonts w:asciiTheme="majorHAnsi" w:eastAsiaTheme="majorHAnsi" w:hAnsiTheme="majorHAnsi"/>
-        </w:rPr>
-        <w:t>체계화 시켰습니다</w:t>
-      </w:r>
-      <w:r>
-        <w:rPr>
-          <w:rFonts w:asciiTheme="majorHAnsi" w:eastAsiaTheme="majorHAnsi" w:hAnsiTheme="majorHAnsi"/>
-        </w:rPr>
-        <w:t xml:space="preserve">. </w:t>
-      </w:r>
-      <w:r>
-        <w:rPr>
-          <w:lang w:eastAsia="ko-KR"/>
-          <w:rFonts w:asciiTheme="majorHAnsi" w:eastAsiaTheme="majorHAnsi" w:hAnsiTheme="majorHAnsi"/>
-          <w:rtl w:val="off"/>
-        </w:rPr>
-        <w:t xml:space="preserve">비헤이비어 트리를 활용하여 </w:t>
-      </w:r>
-      <w:r>
-        <w:rPr>
-          <w:rFonts w:asciiTheme="majorHAnsi" w:eastAsiaTheme="majorHAnsi" w:hAnsiTheme="majorHAnsi"/>
-        </w:rPr>
-        <w:t>몬스터의 인공지능 패턴</w:t>
-      </w:r>
-      <w:r>
-        <w:rPr>
-          <w:lang w:eastAsia="ko-KR"/>
-          <w:rFonts w:asciiTheme="majorHAnsi" w:eastAsiaTheme="majorHAnsi" w:hAnsiTheme="majorHAnsi"/>
-          <w:rtl w:val="off"/>
-        </w:rPr>
-        <w:t>을 적용하고,</w:t>
-      </w:r>
-      <w:r>
-        <w:rPr>
-          <w:rFonts w:asciiTheme="majorHAnsi" w:eastAsiaTheme="majorHAnsi" w:hAnsiTheme="majorHAnsi"/>
-        </w:rPr>
-        <w:t xml:space="preserve"> </w:t>
-      </w:r>
-      <w:r>
-        <w:rPr>
-          <w:lang w:eastAsia="ko-KR"/>
-          <w:rFonts w:asciiTheme="majorHAnsi" w:eastAsiaTheme="majorHAnsi" w:hAnsiTheme="majorHAnsi"/>
-          <w:rtl w:val="off"/>
-        </w:rPr>
-        <w:t>Base클래스화 하여,</w:t>
-      </w:r>
-      <w:r>
-        <w:rPr>
-          <w:rFonts w:asciiTheme="majorHAnsi" w:eastAsiaTheme="majorHAnsi" w:hAnsiTheme="majorHAnsi"/>
-        </w:rPr>
-        <w:t xml:space="preserve"> 다양한 유닛을 </w:t>
-      </w:r>
-      <w:r>
-        <w:rPr>
-          <w:rFonts w:asciiTheme="majorHAnsi" w:eastAsiaTheme="majorHAnsi" w:hAnsiTheme="majorHAnsi"/>
-        </w:rPr>
-        <w:t>구성 할</w:t>
-      </w:r>
-      <w:r>
-        <w:rPr>
-          <w:rFonts w:asciiTheme="majorHAnsi" w:eastAsiaTheme="majorHAnsi" w:hAnsiTheme="majorHAnsi"/>
-        </w:rPr>
-        <w:t xml:space="preserve"> 수 있습니다.</w:t>
-      </w:r>
     </w:p>
     <w:p>
       <w:pPr>
@@ -10873,22 +11087,22 @@
     <w:lsdException w:name="index 7" w:semiHidden="1" w:unhideWhenUsed="1"/>
     <w:lsdException w:name="index 8" w:semiHidden="1" w:unhideWhenUsed="1"/>
     <w:lsdException w:name="index 9" w:semiHidden="1" w:unhideWhenUsed="1"/>
-    <w:lsdException w:name="toc 1" w:semiHidden="1" w:uiPriority="-1397837923" w:unhideWhenUsed="1"/>
-    <w:lsdException w:name="toc 2" w:semiHidden="1" w:uiPriority="-1397837923" w:unhideWhenUsed="1"/>
-    <w:lsdException w:name="toc 3" w:semiHidden="1" w:uiPriority="-1397837923" w:unhideWhenUsed="1"/>
-    <w:lsdException w:name="toc 4" w:semiHidden="1" w:uiPriority="-1397837923" w:unhideWhenUsed="1"/>
-    <w:lsdException w:name="toc 5" w:semiHidden="1" w:uiPriority="-1397837923" w:unhideWhenUsed="1"/>
-    <w:lsdException w:name="toc 6" w:semiHidden="1" w:uiPriority="-1397837923" w:unhideWhenUsed="1"/>
-    <w:lsdException w:name="toc 7" w:semiHidden="1" w:uiPriority="-1397837923" w:unhideWhenUsed="1"/>
-    <w:lsdException w:name="toc 8" w:semiHidden="1" w:uiPriority="-1397837923" w:unhideWhenUsed="1"/>
-    <w:lsdException w:name="toc 9" w:semiHidden="1" w:uiPriority="-1397837923" w:unhideWhenUsed="1"/>
+    <w:lsdException w:name="toc 1" w:semiHidden="1" w:uiPriority="-2055849693" w:unhideWhenUsed="1"/>
+    <w:lsdException w:name="toc 2" w:semiHidden="1" w:uiPriority="-2055849693" w:unhideWhenUsed="1"/>
+    <w:lsdException w:name="toc 3" w:semiHidden="1" w:uiPriority="-2055849693" w:unhideWhenUsed="1"/>
+    <w:lsdException w:name="toc 4" w:semiHidden="1" w:uiPriority="-2055849693" w:unhideWhenUsed="1"/>
+    <w:lsdException w:name="toc 5" w:semiHidden="1" w:uiPriority="-2055849693" w:unhideWhenUsed="1"/>
+    <w:lsdException w:name="toc 6" w:semiHidden="1" w:uiPriority="-2055849693" w:unhideWhenUsed="1"/>
+    <w:lsdException w:name="toc 7" w:semiHidden="1" w:uiPriority="-2055849693" w:unhideWhenUsed="1"/>
+    <w:lsdException w:name="toc 8" w:semiHidden="1" w:uiPriority="-2055849693" w:unhideWhenUsed="1"/>
+    <w:lsdException w:name="toc 9" w:semiHidden="1" w:uiPriority="-2055849693" w:unhideWhenUsed="1"/>
     <w:lsdException w:name="Normal Indent" w:semiHidden="1" w:unhideWhenUsed="1"/>
     <w:lsdException w:name="footnote text" w:semiHidden="1" w:unhideWhenUsed="1"/>
     <w:lsdException w:name="annotation text" w:semiHidden="1" w:unhideWhenUsed="1"/>
     <w:lsdException w:name="header" w:semiHidden="1" w:uiPriority="0" w:unhideWhenUsed="1"/>
     <w:lsdException w:name="footer" w:semiHidden="1" w:uiPriority="0" w:unhideWhenUsed="1"/>
     <w:lsdException w:name="index heading" w:semiHidden="1" w:unhideWhenUsed="1"/>
-    <w:lsdException w:name="caption" w:semiHidden="1" w:uiPriority="-1402298657" w:unhideWhenUsed="1" w:qFormat="1"/>
+    <w:lsdException w:name="caption" w:semiHidden="1" w:uiPriority="-139753875" w:unhideWhenUsed="1" w:qFormat="1"/>
     <w:lsdException w:name="table of figures" w:semiHidden="1" w:unhideWhenUsed="1"/>
     <w:lsdException w:name="envelope address" w:semiHidden="1" w:unhideWhenUsed="1"/>
     <w:lsdException w:name="envelope return" w:semiHidden="1" w:unhideWhenUsed="1"/>
@@ -10916,7 +11130,7 @@
     <w:lsdException w:name="List Number 3" w:semiHidden="1" w:unhideWhenUsed="1"/>
     <w:lsdException w:name="List Number 4" w:semiHidden="1" w:unhideWhenUsed="1"/>
     <w:lsdException w:name="List Number 5" w:semiHidden="1" w:unhideWhenUsed="1"/>
-    <w:lsdException w:name="Title" w:uiPriority="1096372838" w:qFormat="1"/>
+    <w:lsdException w:name="Title" w:uiPriority="-1402298664" w:qFormat="1"/>
     <w:lsdException w:name="Closing" w:semiHidden="1" w:unhideWhenUsed="1"/>
     <w:lsdException w:name="Signature" w:semiHidden="1" w:unhideWhenUsed="1"/>
     <w:lsdException w:name="Default Paragraph Font" w:semiHidden="1" w:uiPriority="1" w:unhideWhenUsed="1"/>
@@ -10928,7 +11142,7 @@
     <w:lsdException w:name="List Continue 4" w:semiHidden="1" w:unhideWhenUsed="1"/>
     <w:lsdException w:name="List Continue 5" w:semiHidden="1" w:unhideWhenUsed="1"/>
     <w:lsdException w:name="Message Header" w:semiHidden="1" w:unhideWhenUsed="1"/>
-    <w:lsdException w:name="Subtitle" w:uiPriority="1096372839" w:qFormat="1"/>
+    <w:lsdException w:name="Subtitle" w:uiPriority="-1402298657" w:qFormat="1"/>
     <w:lsdException w:name="Salutation" w:semiHidden="1" w:unhideWhenUsed="1"/>
     <w:lsdException w:name="Date" w:semiHidden="1" w:unhideWhenUsed="1"/>
     <w:lsdException w:name="Body Text First Indent" w:semiHidden="1" w:unhideWhenUsed="1"/>
@@ -10941,8 +11155,8 @@
     <w:lsdException w:name="Block Text" w:semiHidden="1" w:unhideWhenUsed="1"/>
     <w:lsdException w:name="Hyperlink" w:semiHidden="1" w:unhideWhenUsed="1"/>
     <w:lsdException w:name="FollowedHyperlink" w:semiHidden="1" w:unhideWhenUsed="1"/>
-    <w:lsdException w:name="Strong" w:uiPriority="-1953956128" w:qFormat="1"/>
-    <w:lsdException w:name="Emphasis" w:uiPriority="-276381956" w:qFormat="1"/>
+    <w:lsdException w:name="Strong" w:uiPriority="-908548114" w:qFormat="1"/>
+    <w:lsdException w:name="Emphasis" w:uiPriority="-1824192412" w:qFormat="1"/>
     <w:lsdException w:name="Document Map" w:semiHidden="1" w:unhideWhenUsed="1"/>
     <w:lsdException w:name="Plain Text" w:semiHidden="1" w:unhideWhenUsed="1"/>
     <w:lsdException w:name="E-mail Signature" w:semiHidden="1" w:unhideWhenUsed="1"/>
@@ -11008,223 +11222,223 @@
     <w:lsdException w:name="Table Web 2" w:semiHidden="1" w:unhideWhenUsed="1"/>
     <w:lsdException w:name="Table Web 3" w:semiHidden="1" w:unhideWhenUsed="1"/>
     <w:lsdException w:name="Balloon Text" w:semiHidden="1" w:unhideWhenUsed="1"/>
-    <w:lsdException w:name="Table Grid" w:uiPriority="1837100205"/>
+    <w:lsdException w:name="Table Grid" w:uiPriority="-1793764587"/>
     <w:lsdException w:name="Table Theme" w:semiHidden="1" w:unhideWhenUsed="1"/>
     <w:lsdException w:name="Placeholder Text" w:semiHidden="1"/>
     <w:lsdException w:name="No Spacing" w:uiPriority="1" w:qFormat="1"/>
-    <w:lsdException w:name="Light Shading" w:uiPriority="-1775991754"/>
-    <w:lsdException w:name="Light List" w:uiPriority="-1775991753"/>
-    <w:lsdException w:name="Light Grid" w:uiPriority="-1775937416"/>
-    <w:lsdException w:name="Medium Shading 1" w:uiPriority="-1775937415"/>
-    <w:lsdException w:name="Medium Shading 2" w:uiPriority="-1191183220"/>
-    <w:lsdException w:name="Medium List 1" w:uiPriority="-1191183219"/>
-    <w:lsdException w:name="Medium List 2" w:uiPriority="1648726418"/>
-    <w:lsdException w:name="Medium Grid 1" w:uiPriority="1648726419"/>
-    <w:lsdException w:name="Medium Grid 2" w:uiPriority="1147143190"/>
-    <w:lsdException w:name="Medium Grid 3" w:uiPriority="1147143191"/>
-    <w:lsdException w:name="Dark List" w:uiPriority="1733846038"/>
-    <w:lsdException w:name="Colorful Shading" w:uiPriority="1733846039"/>
-    <w:lsdException w:name="Colorful List" w:uiPriority="589698144"/>
-    <w:lsdException w:name="Colorful Grid" w:uiPriority="589698145"/>
-    <w:lsdException w:name="Light Shading Accent 1" w:uiPriority="-1775991754"/>
-    <w:lsdException w:name="Light List Accent 1" w:uiPriority="-1775991753"/>
-    <w:lsdException w:name="Light Grid Accent 1" w:uiPriority="-1775937416"/>
-    <w:lsdException w:name="Medium Shading 1 Accent 1" w:uiPriority="-1775937415"/>
-    <w:lsdException w:name="Medium Shading 2 Accent 1" w:uiPriority="-1191183220"/>
-    <w:lsdException w:name="Medium List 1 Accent 1" w:uiPriority="-1191183219"/>
+    <w:lsdException w:name="Light Shading" w:uiPriority="-575021712"/>
+    <w:lsdException w:name="Light List" w:uiPriority="-575021705"/>
+    <w:lsdException w:name="Light Grid" w:uiPriority="-407263522"/>
+    <w:lsdException w:name="Medium Shading 1" w:uiPriority="-407263521"/>
+    <w:lsdException w:name="Medium Shading 2" w:uiPriority="390370816"/>
+    <w:lsdException w:name="Medium List 1" w:uiPriority="390370823"/>
+    <w:lsdException w:name="Medium List 2" w:uiPriority="1451657014"/>
+    <w:lsdException w:name="Medium Grid 1" w:uiPriority="1451657015"/>
+    <w:lsdException w:name="Medium Grid 2" w:uiPriority="-1076004160"/>
+    <w:lsdException w:name="Medium Grid 3" w:uiPriority="-1076004153"/>
+    <w:lsdException w:name="Dark List" w:uiPriority="-2137759370"/>
+    <w:lsdException w:name="Colorful Shading" w:uiPriority="-2137759369"/>
+    <w:lsdException w:name="Colorful List" w:uiPriority="-1871275920"/>
+    <w:lsdException w:name="Colorful Grid" w:uiPriority="-1871275919"/>
+    <w:lsdException w:name="Light Shading Accent 1" w:uiPriority="-575021712"/>
+    <w:lsdException w:name="Light List Accent 1" w:uiPriority="-575021705"/>
+    <w:lsdException w:name="Light Grid Accent 1" w:uiPriority="-407263522"/>
+    <w:lsdException w:name="Medium Shading 1 Accent 1" w:uiPriority="-407263521"/>
+    <w:lsdException w:name="Medium Shading 2 Accent 1" w:uiPriority="390370816"/>
+    <w:lsdException w:name="Medium List 1 Accent 1" w:uiPriority="390370823"/>
     <w:lsdException w:name="Revision" w:semiHidden="1"/>
-    <w:lsdException w:name="List Paragraph" w:uiPriority="-1402298664" w:qFormat="1"/>
-    <w:lsdException w:name="Quote" w:uiPriority="-1838721435" w:qFormat="1"/>
-    <w:lsdException w:name="Intense Quote" w:uiPriority="1125263714" w:qFormat="1"/>
-    <w:lsdException w:name="Medium List 2 Accent 1" w:uiPriority="1648726418"/>
-    <w:lsdException w:name="Medium Grid 1 Accent 1" w:uiPriority="1648726419"/>
-    <w:lsdException w:name="Medium Grid 2 Accent 1" w:uiPriority="1147143190"/>
-    <w:lsdException w:name="Medium Grid 3 Accent 1" w:uiPriority="1147143191"/>
-    <w:lsdException w:name="Dark List Accent 1" w:uiPriority="1733846038"/>
-    <w:lsdException w:name="Colorful Shading Accent 1" w:uiPriority="1733846039"/>
-    <w:lsdException w:name="Colorful List Accent 1" w:uiPriority="589698144"/>
-    <w:lsdException w:name="Colorful Grid Accent 1" w:uiPriority="589698145"/>
-    <w:lsdException w:name="Light Shading Accent 2" w:uiPriority="-1775991754"/>
-    <w:lsdException w:name="Light List Accent 2" w:uiPriority="-1775991753"/>
-    <w:lsdException w:name="Light Grid Accent 2" w:uiPriority="-1775937416"/>
-    <w:lsdException w:name="Medium Shading 1 Accent 2" w:uiPriority="-1775937415"/>
-    <w:lsdException w:name="Medium Shading 2 Accent 2" w:uiPriority="-1191183220"/>
-    <w:lsdException w:name="Medium List 1 Accent 2" w:uiPriority="-1191183219"/>
-    <w:lsdException w:name="Medium List 2 Accent 2" w:uiPriority="1648726418"/>
-    <w:lsdException w:name="Medium Grid 1 Accent 2" w:uiPriority="1648726419"/>
-    <w:lsdException w:name="Medium Grid 2 Accent 2" w:uiPriority="1147143190"/>
-    <w:lsdException w:name="Medium Grid 3 Accent 2" w:uiPriority="1147143191"/>
-    <w:lsdException w:name="Dark List Accent 2" w:uiPriority="1733846038"/>
-    <w:lsdException w:name="Colorful Shading Accent 2" w:uiPriority="1733846039"/>
-    <w:lsdException w:name="Colorful List Accent 2" w:uiPriority="589698144"/>
-    <w:lsdException w:name="Colorful Grid Accent 2" w:uiPriority="589698145"/>
-    <w:lsdException w:name="Light Shading Accent 3" w:uiPriority="-1775991754"/>
-    <w:lsdException w:name="Light List Accent 3" w:uiPriority="-1775991753"/>
-    <w:lsdException w:name="Light Grid Accent 3" w:uiPriority="-1775937416"/>
-    <w:lsdException w:name="Medium Shading 1 Accent 3" w:uiPriority="-1775937415"/>
-    <w:lsdException w:name="Medium Shading 2 Accent 3" w:uiPriority="-1191183220"/>
-    <w:lsdException w:name="Medium List 1 Accent 3" w:uiPriority="-1191183219"/>
-    <w:lsdException w:name="Medium List 2 Accent 3" w:uiPriority="1648726418"/>
-    <w:lsdException w:name="Medium Grid 1 Accent 3" w:uiPriority="1648726419"/>
-    <w:lsdException w:name="Medium Grid 2 Accent 3" w:uiPriority="1147143190"/>
-    <w:lsdException w:name="Medium Grid 3 Accent 3" w:uiPriority="1147143191"/>
-    <w:lsdException w:name="Dark List Accent 3" w:uiPriority="1733846038"/>
-    <w:lsdException w:name="Colorful Shading Accent 3" w:uiPriority="1733846039"/>
-    <w:lsdException w:name="Colorful List Accent 3" w:uiPriority="589698144"/>
-    <w:lsdException w:name="Colorful Grid Accent 3" w:uiPriority="589698145"/>
-    <w:lsdException w:name="Light Shading Accent 4" w:uiPriority="-1775991754"/>
-    <w:lsdException w:name="Light List Accent 4" w:uiPriority="-1775991753"/>
-    <w:lsdException w:name="Light Grid Accent 4" w:uiPriority="-1775937416"/>
-    <w:lsdException w:name="Medium Shading 1 Accent 4" w:uiPriority="-1775937415"/>
-    <w:lsdException w:name="Medium Shading 2 Accent 4" w:uiPriority="-1191183220"/>
-    <w:lsdException w:name="Medium List 1 Accent 4" w:uiPriority="-1191183219"/>
-    <w:lsdException w:name="Medium List 2 Accent 4" w:uiPriority="1648726418"/>
-    <w:lsdException w:name="Medium Grid 1 Accent 4" w:uiPriority="1648726419"/>
-    <w:lsdException w:name="Medium Grid 2 Accent 4" w:uiPriority="1147143190"/>
-    <w:lsdException w:name="Medium Grid 3 Accent 4" w:uiPriority="1147143191"/>
-    <w:lsdException w:name="Dark List Accent 4" w:uiPriority="1733846038"/>
-    <w:lsdException w:name="Colorful Shading Accent 4" w:uiPriority="1733846039"/>
-    <w:lsdException w:name="Colorful List Accent 4" w:uiPriority="589698144"/>
-    <w:lsdException w:name="Colorful Grid Accent 4" w:uiPriority="589698145"/>
-    <w:lsdException w:name="Light Shading Accent 5" w:uiPriority="-1775991754"/>
-    <w:lsdException w:name="Light List Accent 5" w:uiPriority="-1775991753"/>
-    <w:lsdException w:name="Light Grid Accent 5" w:uiPriority="-1775937416"/>
-    <w:lsdException w:name="Medium Shading 1 Accent 5" w:uiPriority="-1775937415"/>
-    <w:lsdException w:name="Medium Shading 2 Accent 5" w:uiPriority="-1191183220"/>
-    <w:lsdException w:name="Medium List 1 Accent 5" w:uiPriority="-1191183219"/>
-    <w:lsdException w:name="Medium List 2 Accent 5" w:uiPriority="1648726418"/>
-    <w:lsdException w:name="Medium Grid 1 Accent 5" w:uiPriority="1648726419"/>
-    <w:lsdException w:name="Medium Grid 2 Accent 5" w:uiPriority="1147143190"/>
-    <w:lsdException w:name="Medium Grid 3 Accent 5" w:uiPriority="1147143191"/>
-    <w:lsdException w:name="Dark List Accent 5" w:uiPriority="1733846038"/>
-    <w:lsdException w:name="Colorful Shading Accent 5" w:uiPriority="1733846039"/>
-    <w:lsdException w:name="Colorful List Accent 5" w:uiPriority="589698144"/>
-    <w:lsdException w:name="Colorful Grid Accent 5" w:uiPriority="589698145"/>
-    <w:lsdException w:name="Light Shading Accent 6" w:uiPriority="-1775991754"/>
-    <w:lsdException w:name="Light List Accent 6" w:uiPriority="-1775991753"/>
-    <w:lsdException w:name="Light Grid Accent 6" w:uiPriority="-1775937416"/>
-    <w:lsdException w:name="Medium Shading 1 Accent 6" w:uiPriority="-1775937415"/>
-    <w:lsdException w:name="Medium Shading 2 Accent 6" w:uiPriority="-1191183220"/>
-    <w:lsdException w:name="Medium List 1 Accent 6" w:uiPriority="-1191183219"/>
-    <w:lsdException w:name="Medium List 2 Accent 6" w:uiPriority="1648726418"/>
-    <w:lsdException w:name="Medium Grid 1 Accent 6" w:uiPriority="1648726419"/>
-    <w:lsdException w:name="Medium Grid 2 Accent 6" w:uiPriority="1147143190"/>
-    <w:lsdException w:name="Medium Grid 3 Accent 6" w:uiPriority="1147143191"/>
-    <w:lsdException w:name="Dark List Accent 6" w:uiPriority="1733846038"/>
-    <w:lsdException w:name="Colorful Shading Accent 6" w:uiPriority="1733846039"/>
-    <w:lsdException w:name="Colorful List Accent 6" w:uiPriority="589698144"/>
-    <w:lsdException w:name="Colorful Grid Accent 6" w:uiPriority="589698145"/>
-    <w:lsdException w:name="Subtle Emphasis" w:uiPriority="-1774770111" w:qFormat="1"/>
-    <w:lsdException w:name="Intense Emphasis" w:uiPriority="-276381955" w:qFormat="1"/>
-    <w:lsdException w:name="Subtle Reference" w:uiPriority="1125263715" w:qFormat="1"/>
-    <w:lsdException w:name="Intense Reference" w:uiPriority="-1983387990" w:qFormat="1"/>
-    <w:lsdException w:name="Book Title" w:uiPriority="-1983387989" w:qFormat="1"/>
-    <w:lsdException w:name="Bibliography" w:semiHidden="1" w:uiPriority="-1402298643" w:unhideWhenUsed="1"/>
-    <w:lsdException w:name="TOC Heading" w:semiHidden="1" w:uiPriority="-1397837923" w:unhideWhenUsed="1" w:qFormat="1"/>
-    <w:lsdException w:name="Plain Table 1" w:uiPriority="-947000373"/>
-    <w:lsdException w:name="Plain Table 2" w:uiPriority="862459192"/>
-    <w:lsdException w:name="Plain Table 3" w:uiPriority="862459193"/>
-    <w:lsdException w:name="Plain Table 4" w:uiPriority="1144600416"/>
-    <w:lsdException w:name="Plain Table 5" w:uiPriority="1144600417"/>
-    <w:lsdException w:name="Grid Table Light" w:uiPriority="-947000374"/>
-    <w:lsdException w:name="Grid Table 1 Light" w:uiPriority="1667586416"/>
-    <w:lsdException w:name="Grid Table 2" w:uiPriority="1667586417"/>
-    <w:lsdException w:name="Grid Table 3" w:uiPriority="623261460"/>
-    <w:lsdException w:name="Grid Table 4" w:uiPriority="623261461"/>
-    <w:lsdException w:name="Grid Table 5 Dark" w:uiPriority="2093450864"/>
-    <w:lsdException w:name="Grid Table 6 Colorful" w:uiPriority="2093450871"/>
-    <w:lsdException w:name="Grid Table 7 Colorful" w:uiPriority="-36275812"/>
-    <w:lsdException w:name="Grid Table 1 Light Accent 1" w:uiPriority="1667586416"/>
-    <w:lsdException w:name="Grid Table 2 Accent 1" w:uiPriority="1667586417"/>
-    <w:lsdException w:name="Grid Table 3 Accent 1" w:uiPriority="623261460"/>
-    <w:lsdException w:name="Grid Table 4 Accent 1" w:uiPriority="623261461"/>
-    <w:lsdException w:name="Grid Table 5 Dark Accent 1" w:uiPriority="2093450864"/>
-    <w:lsdException w:name="Grid Table 6 Colorful Accent 1" w:uiPriority="2093450871"/>
-    <w:lsdException w:name="Grid Table 7 Colorful Accent 1" w:uiPriority="-36275812"/>
-    <w:lsdException w:name="Grid Table 1 Light Accent 2" w:uiPriority="1667586416"/>
-    <w:lsdException w:name="Grid Table 2 Accent 2" w:uiPriority="1667586417"/>
-    <w:lsdException w:name="Grid Table 3 Accent 2" w:uiPriority="623261460"/>
-    <w:lsdException w:name="Grid Table 4 Accent 2" w:uiPriority="623261461"/>
-    <w:lsdException w:name="Grid Table 5 Dark Accent 2" w:uiPriority="2093450864"/>
-    <w:lsdException w:name="Grid Table 6 Colorful Accent 2" w:uiPriority="2093450871"/>
-    <w:lsdException w:name="Grid Table 7 Colorful Accent 2" w:uiPriority="-36275812"/>
-    <w:lsdException w:name="Grid Table 1 Light Accent 3" w:uiPriority="1667586416"/>
-    <w:lsdException w:name="Grid Table 2 Accent 3" w:uiPriority="1667586417"/>
-    <w:lsdException w:name="Grid Table 3 Accent 3" w:uiPriority="623261460"/>
-    <w:lsdException w:name="Grid Table 4 Accent 3" w:uiPriority="623261461"/>
-    <w:lsdException w:name="Grid Table 5 Dark Accent 3" w:uiPriority="2093450864"/>
-    <w:lsdException w:name="Grid Table 6 Colorful Accent 3" w:uiPriority="2093450871"/>
-    <w:lsdException w:name="Grid Table 7 Colorful Accent 3" w:uiPriority="-36275812"/>
-    <w:lsdException w:name="Grid Table 1 Light Accent 4" w:uiPriority="1667586416"/>
-    <w:lsdException w:name="Grid Table 2 Accent 4" w:uiPriority="1667586417"/>
-    <w:lsdException w:name="Grid Table 3 Accent 4" w:uiPriority="623261460"/>
-    <w:lsdException w:name="Grid Table 4 Accent 4" w:uiPriority="623261461"/>
-    <w:lsdException w:name="Grid Table 5 Dark Accent 4" w:uiPriority="2093450864"/>
-    <w:lsdException w:name="Grid Table 6 Colorful Accent 4" w:uiPriority="2093450871"/>
-    <w:lsdException w:name="Grid Table 7 Colorful Accent 4" w:uiPriority="-36275812"/>
-    <w:lsdException w:name="Grid Table 1 Light Accent 5" w:uiPriority="1667586416"/>
-    <w:lsdException w:name="Grid Table 2 Accent 5" w:uiPriority="1667586417"/>
-    <w:lsdException w:name="Grid Table 3 Accent 5" w:uiPriority="623261460"/>
-    <w:lsdException w:name="Grid Table 4 Accent 5" w:uiPriority="623261461"/>
-    <w:lsdException w:name="Grid Table 5 Dark Accent 5" w:uiPriority="2093450864"/>
-    <w:lsdException w:name="Grid Table 6 Colorful Accent 5" w:uiPriority="2093450871"/>
-    <w:lsdException w:name="Grid Table 7 Colorful Accent 5" w:uiPriority="-36275812"/>
-    <w:lsdException w:name="Grid Table 1 Light Accent 6" w:uiPriority="1667586416"/>
-    <w:lsdException w:name="Grid Table 2 Accent 6" w:uiPriority="1667586417"/>
-    <w:lsdException w:name="Grid Table 3 Accent 6" w:uiPriority="623261460"/>
-    <w:lsdException w:name="Grid Table 4 Accent 6" w:uiPriority="623261461"/>
-    <w:lsdException w:name="Grid Table 5 Dark Accent 6" w:uiPriority="2093450864"/>
-    <w:lsdException w:name="Grid Table 6 Colorful Accent 6" w:uiPriority="2093450871"/>
-    <w:lsdException w:name="Grid Table 7 Colorful Accent 6" w:uiPriority="-36275812"/>
-    <w:lsdException w:name="List Table 1 Light" w:uiPriority="1667586416"/>
-    <w:lsdException w:name="List Table 2" w:uiPriority="1667586417"/>
-    <w:lsdException w:name="List Table 3" w:uiPriority="623261460"/>
-    <w:lsdException w:name="List Table 4" w:uiPriority="623261461"/>
-    <w:lsdException w:name="List Table 5 Dark" w:uiPriority="2093450864"/>
-    <w:lsdException w:name="List Table 6 Colorful" w:uiPriority="2093450871"/>
-    <w:lsdException w:name="List Table 7 Colorful" w:uiPriority="-36275812"/>
-    <w:lsdException w:name="List Table 1 Light Accent 1" w:uiPriority="1667586416"/>
-    <w:lsdException w:name="List Table 2 Accent 1" w:uiPriority="1667586417"/>
-    <w:lsdException w:name="List Table 3 Accent 1" w:uiPriority="623261460"/>
-    <w:lsdException w:name="List Table 4 Accent 1" w:uiPriority="623261461"/>
-    <w:lsdException w:name="List Table 5 Dark Accent 1" w:uiPriority="2093450864"/>
-    <w:lsdException w:name="List Table 6 Colorful Accent 1" w:uiPriority="2093450871"/>
-    <w:lsdException w:name="List Table 7 Colorful Accent 1" w:uiPriority="-36275812"/>
-    <w:lsdException w:name="List Table 1 Light Accent 2" w:uiPriority="1667586416"/>
-    <w:lsdException w:name="List Table 2 Accent 2" w:uiPriority="1667586417"/>
-    <w:lsdException w:name="List Table 3 Accent 2" w:uiPriority="623261460"/>
-    <w:lsdException w:name="List Table 4 Accent 2" w:uiPriority="623261461"/>
-    <w:lsdException w:name="List Table 5 Dark Accent 2" w:uiPriority="2093450864"/>
-    <w:lsdException w:name="List Table 6 Colorful Accent 2" w:uiPriority="2093450871"/>
-    <w:lsdException w:name="List Table 7 Colorful Accent 2" w:uiPriority="-36275812"/>
-    <w:lsdException w:name="List Table 1 Light Accent 3" w:uiPriority="1667586416"/>
-    <w:lsdException w:name="List Table 2 Accent 3" w:uiPriority="1667586417"/>
-    <w:lsdException w:name="List Table 3 Accent 3" w:uiPriority="623261460"/>
-    <w:lsdException w:name="List Table 4 Accent 3" w:uiPriority="623261461"/>
-    <w:lsdException w:name="List Table 5 Dark Accent 3" w:uiPriority="2093450864"/>
-    <w:lsdException w:name="List Table 6 Colorful Accent 3" w:uiPriority="2093450871"/>
-    <w:lsdException w:name="List Table 7 Colorful Accent 3" w:uiPriority="-36275812"/>
-    <w:lsdException w:name="List Table 1 Light Accent 4" w:uiPriority="1667586416"/>
-    <w:lsdException w:name="List Table 2 Accent 4" w:uiPriority="1667586417"/>
-    <w:lsdException w:name="List Table 3 Accent 4" w:uiPriority="623261460"/>
-    <w:lsdException w:name="List Table 4 Accent 4" w:uiPriority="623261461"/>
-    <w:lsdException w:name="List Table 5 Dark Accent 4" w:uiPriority="2093450864"/>
-    <w:lsdException w:name="List Table 6 Colorful Accent 4" w:uiPriority="2093450871"/>
-    <w:lsdException w:name="List Table 7 Colorful Accent 4" w:uiPriority="-36275812"/>
-    <w:lsdException w:name="List Table 1 Light Accent 5" w:uiPriority="1667586416"/>
-    <w:lsdException w:name="List Table 2 Accent 5" w:uiPriority="1667586417"/>
-    <w:lsdException w:name="List Table 3 Accent 5" w:uiPriority="623261460"/>
-    <w:lsdException w:name="List Table 4 Accent 5" w:uiPriority="623261461"/>
-    <w:lsdException w:name="List Table 5 Dark Accent 5" w:uiPriority="2093450864"/>
-    <w:lsdException w:name="List Table 6 Colorful Accent 5" w:uiPriority="2093450871"/>
-    <w:lsdException w:name="List Table 7 Colorful Accent 5" w:uiPriority="-36275812"/>
-    <w:lsdException w:name="List Table 1 Light Accent 6" w:uiPriority="1667586416"/>
-    <w:lsdException w:name="List Table 2 Accent 6" w:uiPriority="1667586417"/>
-    <w:lsdException w:name="List Table 3 Accent 6" w:uiPriority="623261460"/>
-    <w:lsdException w:name="List Table 4 Accent 6" w:uiPriority="623261461"/>
-    <w:lsdException w:name="List Table 5 Dark Accent 6" w:uiPriority="2093450864"/>
-    <w:lsdException w:name="List Table 6 Colorful Accent 6" w:uiPriority="2093450871"/>
-    <w:lsdException w:name="List Table 7 Colorful Accent 6" w:uiPriority="-36275812"/>
+    <w:lsdException w:name="List Paragraph" w:uiPriority="-139755796" w:qFormat="1"/>
+    <w:lsdException w:name="Quote" w:uiPriority="1860685287" w:qFormat="1"/>
+    <w:lsdException w:name="Intense Quote" w:uiPriority="-1989574332" w:qFormat="1"/>
+    <w:lsdException w:name="Medium List 2 Accent 1" w:uiPriority="1451657014"/>
+    <w:lsdException w:name="Medium Grid 1 Accent 1" w:uiPriority="1451657015"/>
+    <w:lsdException w:name="Medium Grid 2 Accent 1" w:uiPriority="-1076004160"/>
+    <w:lsdException w:name="Medium Grid 3 Accent 1" w:uiPriority="-1076004153"/>
+    <w:lsdException w:name="Dark List Accent 1" w:uiPriority="-2137759370"/>
+    <w:lsdException w:name="Colorful Shading Accent 1" w:uiPriority="-2137759369"/>
+    <w:lsdException w:name="Colorful List Accent 1" w:uiPriority="-1871275920"/>
+    <w:lsdException w:name="Colorful Grid Accent 1" w:uiPriority="-1871275919"/>
+    <w:lsdException w:name="Light Shading Accent 2" w:uiPriority="-575021712"/>
+    <w:lsdException w:name="Light List Accent 2" w:uiPriority="-575021705"/>
+    <w:lsdException w:name="Light Grid Accent 2" w:uiPriority="-407263522"/>
+    <w:lsdException w:name="Medium Shading 1 Accent 2" w:uiPriority="-407263521"/>
+    <w:lsdException w:name="Medium Shading 2 Accent 2" w:uiPriority="390370816"/>
+    <w:lsdException w:name="Medium List 1 Accent 2" w:uiPriority="390370823"/>
+    <w:lsdException w:name="Medium List 2 Accent 2" w:uiPriority="1451657014"/>
+    <w:lsdException w:name="Medium Grid 1 Accent 2" w:uiPriority="1451657015"/>
+    <w:lsdException w:name="Medium Grid 2 Accent 2" w:uiPriority="-1076004160"/>
+    <w:lsdException w:name="Medium Grid 3 Accent 2" w:uiPriority="-1076004153"/>
+    <w:lsdException w:name="Dark List Accent 2" w:uiPriority="-2137759370"/>
+    <w:lsdException w:name="Colorful Shading Accent 2" w:uiPriority="-2137759369"/>
+    <w:lsdException w:name="Colorful List Accent 2" w:uiPriority="-1871275920"/>
+    <w:lsdException w:name="Colorful Grid Accent 2" w:uiPriority="-1871275919"/>
+    <w:lsdException w:name="Light Shading Accent 3" w:uiPriority="-575021712"/>
+    <w:lsdException w:name="Light List Accent 3" w:uiPriority="-575021705"/>
+    <w:lsdException w:name="Light Grid Accent 3" w:uiPriority="-407263522"/>
+    <w:lsdException w:name="Medium Shading 1 Accent 3" w:uiPriority="-407263521"/>
+    <w:lsdException w:name="Medium Shading 2 Accent 3" w:uiPriority="390370816"/>
+    <w:lsdException w:name="Medium List 1 Accent 3" w:uiPriority="390370823"/>
+    <w:lsdException w:name="Medium List 2 Accent 3" w:uiPriority="1451657014"/>
+    <w:lsdException w:name="Medium Grid 1 Accent 3" w:uiPriority="1451657015"/>
+    <w:lsdException w:name="Medium Grid 2 Accent 3" w:uiPriority="-1076004160"/>
+    <w:lsdException w:name="Medium Grid 3 Accent 3" w:uiPriority="-1076004153"/>
+    <w:lsdException w:name="Dark List Accent 3" w:uiPriority="-2137759370"/>
+    <w:lsdException w:name="Colorful Shading Accent 3" w:uiPriority="-2137759369"/>
+    <w:lsdException w:name="Colorful List Accent 3" w:uiPriority="-1871275920"/>
+    <w:lsdException w:name="Colorful Grid Accent 3" w:uiPriority="-1871275919"/>
+    <w:lsdException w:name="Light Shading Accent 4" w:uiPriority="-575021712"/>
+    <w:lsdException w:name="Light List Accent 4" w:uiPriority="-575021705"/>
+    <w:lsdException w:name="Light Grid Accent 4" w:uiPriority="-407263522"/>
+    <w:lsdException w:name="Medium Shading 1 Accent 4" w:uiPriority="-407263521"/>
+    <w:lsdException w:name="Medium Shading 2 Accent 4" w:uiPriority="390370816"/>
+    <w:lsdException w:name="Medium List 1 Accent 4" w:uiPriority="390370823"/>
+    <w:lsdException w:name="Medium List 2 Accent 4" w:uiPriority="1451657014"/>
+    <w:lsdException w:name="Medium Grid 1 Accent 4" w:uiPriority="1451657015"/>
+    <w:lsdException w:name="Medium Grid 2 Accent 4" w:uiPriority="-1076004160"/>
+    <w:lsdException w:name="Medium Grid 3 Accent 4" w:uiPriority="-1076004153"/>
+    <w:lsdException w:name="Dark List Accent 4" w:uiPriority="-2137759370"/>
+    <w:lsdException w:name="Colorful Shading Accent 4" w:uiPriority="-2137759369"/>
+    <w:lsdException w:name="Colorful List Accent 4" w:uiPriority="-1871275920"/>
+    <w:lsdException w:name="Colorful Grid Accent 4" w:uiPriority="-1871275919"/>
+    <w:lsdException w:name="Light Shading Accent 5" w:uiPriority="-575021712"/>
+    <w:lsdException w:name="Light List Accent 5" w:uiPriority="-575021705"/>
+    <w:lsdException w:name="Light Grid Accent 5" w:uiPriority="-407263522"/>
+    <w:lsdException w:name="Medium Shading 1 Accent 5" w:uiPriority="-407263521"/>
+    <w:lsdException w:name="Medium Shading 2 Accent 5" w:uiPriority="390370816"/>
+    <w:lsdException w:name="Medium List 1 Accent 5" w:uiPriority="390370823"/>
+    <w:lsdException w:name="Medium List 2 Accent 5" w:uiPriority="1451657014"/>
+    <w:lsdException w:name="Medium Grid 1 Accent 5" w:uiPriority="1451657015"/>
+    <w:lsdException w:name="Medium Grid 2 Accent 5" w:uiPriority="-1076004160"/>
+    <w:lsdException w:name="Medium Grid 3 Accent 5" w:uiPriority="-1076004153"/>
+    <w:lsdException w:name="Dark List Accent 5" w:uiPriority="-2137759370"/>
+    <w:lsdException w:name="Colorful Shading Accent 5" w:uiPriority="-2137759369"/>
+    <w:lsdException w:name="Colorful List Accent 5" w:uiPriority="-1871275920"/>
+    <w:lsdException w:name="Colorful Grid Accent 5" w:uiPriority="-1871275919"/>
+    <w:lsdException w:name="Light Shading Accent 6" w:uiPriority="-575021712"/>
+    <w:lsdException w:name="Light List Accent 6" w:uiPriority="-575021705"/>
+    <w:lsdException w:name="Light Grid Accent 6" w:uiPriority="-407263522"/>
+    <w:lsdException w:name="Medium Shading 1 Accent 6" w:uiPriority="-407263521"/>
+    <w:lsdException w:name="Medium Shading 2 Accent 6" w:uiPriority="390370816"/>
+    <w:lsdException w:name="Medium List 1 Accent 6" w:uiPriority="390370823"/>
+    <w:lsdException w:name="Medium List 2 Accent 6" w:uiPriority="1451657014"/>
+    <w:lsdException w:name="Medium Grid 1 Accent 6" w:uiPriority="1451657015"/>
+    <w:lsdException w:name="Medium Grid 2 Accent 6" w:uiPriority="-1076004160"/>
+    <w:lsdException w:name="Medium Grid 3 Accent 6" w:uiPriority="-1076004153"/>
+    <w:lsdException w:name="Dark List Accent 6" w:uiPriority="-2137759370"/>
+    <w:lsdException w:name="Colorful Shading Accent 6" w:uiPriority="-2137759369"/>
+    <w:lsdException w:name="Colorful List Accent 6" w:uiPriority="-1871275920"/>
+    <w:lsdException w:name="Colorful Grid Accent 6" w:uiPriority="-1871275919"/>
+    <w:lsdException w:name="Subtle Emphasis" w:uiPriority="-36275779" w:qFormat="1"/>
+    <w:lsdException w:name="Intense Emphasis" w:uiPriority="-1824192399" w:qFormat="1"/>
+    <w:lsdException w:name="Subtle Reference" w:uiPriority="-1989574331" w:qFormat="1"/>
+    <w:lsdException w:name="Intense Reference" w:uiPriority="-605627410" w:qFormat="1"/>
+    <w:lsdException w:name="Book Title" w:uiPriority="-605627289" w:qFormat="1"/>
+    <w:lsdException w:name="Bibliography" w:semiHidden="1" w:uiPriority="-139753825" w:unhideWhenUsed="1"/>
+    <w:lsdException w:name="TOC Heading" w:semiHidden="1" w:uiPriority="-2055849693" w:unhideWhenUsed="1" w:qFormat="1"/>
+    <w:lsdException w:name="Plain Table 1" w:uiPriority="1617449607"/>
+    <w:lsdException w:name="Plain Table 2" w:uiPriority="356868736"/>
+    <w:lsdException w:name="Plain Table 3" w:uiPriority="356868737"/>
+    <w:lsdException w:name="Plain Table 4" w:uiPriority="-1840228540"/>
+    <w:lsdException w:name="Plain Table 5" w:uiPriority="-1840228539"/>
+    <w:lsdException w:name="Grid Table Light" w:uiPriority="1617449600"/>
+    <w:lsdException w:name="Grid Table 1 Light" w:uiPriority="1680946176"/>
+    <w:lsdException w:name="Grid Table 2" w:uiPriority="1680946177"/>
+    <w:lsdException w:name="Grid Table 3" w:uiPriority="1990769870"/>
+    <w:lsdException w:name="Grid Table 4" w:uiPriority="1990769871"/>
+    <w:lsdException w:name="Grid Table 5 Dark" w:uiPriority="-90338320"/>
+    <w:lsdException w:name="Grid Table 6 Colorful" w:uiPriority="-90337929"/>
+    <w:lsdException w:name="Grid Table 7 Colorful" w:uiPriority="-963991446"/>
+    <w:lsdException w:name="Grid Table 1 Light Accent 1" w:uiPriority="1680946176"/>
+    <w:lsdException w:name="Grid Table 2 Accent 1" w:uiPriority="1680946177"/>
+    <w:lsdException w:name="Grid Table 3 Accent 1" w:uiPriority="1990769870"/>
+    <w:lsdException w:name="Grid Table 4 Accent 1" w:uiPriority="1990769871"/>
+    <w:lsdException w:name="Grid Table 5 Dark Accent 1" w:uiPriority="-90338320"/>
+    <w:lsdException w:name="Grid Table 6 Colorful Accent 1" w:uiPriority="-90337929"/>
+    <w:lsdException w:name="Grid Table 7 Colorful Accent 1" w:uiPriority="-963991446"/>
+    <w:lsdException w:name="Grid Table 1 Light Accent 2" w:uiPriority="1680946176"/>
+    <w:lsdException w:name="Grid Table 2 Accent 2" w:uiPriority="1680946177"/>
+    <w:lsdException w:name="Grid Table 3 Accent 2" w:uiPriority="1990769870"/>
+    <w:lsdException w:name="Grid Table 4 Accent 2" w:uiPriority="1990769871"/>
+    <w:lsdException w:name="Grid Table 5 Dark Accent 2" w:uiPriority="-90338320"/>
+    <w:lsdException w:name="Grid Table 6 Colorful Accent 2" w:uiPriority="-90337929"/>
+    <w:lsdException w:name="Grid Table 7 Colorful Accent 2" w:uiPriority="-963991446"/>
+    <w:lsdException w:name="Grid Table 1 Light Accent 3" w:uiPriority="1680946176"/>
+    <w:lsdException w:name="Grid Table 2 Accent 3" w:uiPriority="1680946177"/>
+    <w:lsdException w:name="Grid Table 3 Accent 3" w:uiPriority="1990769870"/>
+    <w:lsdException w:name="Grid Table 4 Accent 3" w:uiPriority="1990769871"/>
+    <w:lsdException w:name="Grid Table 5 Dark Accent 3" w:uiPriority="-90338320"/>
+    <w:lsdException w:name="Grid Table 6 Colorful Accent 3" w:uiPriority="-90337929"/>
+    <w:lsdException w:name="Grid Table 7 Colorful Accent 3" w:uiPriority="-963991446"/>
+    <w:lsdException w:name="Grid Table 1 Light Accent 4" w:uiPriority="1680946176"/>
+    <w:lsdException w:name="Grid Table 2 Accent 4" w:uiPriority="1680946177"/>
+    <w:lsdException w:name="Grid Table 3 Accent 4" w:uiPriority="1990769870"/>
+    <w:lsdException w:name="Grid Table 4 Accent 4" w:uiPriority="1990769871"/>
+    <w:lsdException w:name="Grid Table 5 Dark Accent 4" w:uiPriority="-90338320"/>
+    <w:lsdException w:name="Grid Table 6 Colorful Accent 4" w:uiPriority="-90337929"/>
+    <w:lsdException w:name="Grid Table 7 Colorful Accent 4" w:uiPriority="-963991446"/>
+    <w:lsdException w:name="Grid Table 1 Light Accent 5" w:uiPriority="1680946176"/>
+    <w:lsdException w:name="Grid Table 2 Accent 5" w:uiPriority="1680946177"/>
+    <w:lsdException w:name="Grid Table 3 Accent 5" w:uiPriority="1990769870"/>
+    <w:lsdException w:name="Grid Table 4 Accent 5" w:uiPriority="1990769871"/>
+    <w:lsdException w:name="Grid Table 5 Dark Accent 5" w:uiPriority="-90338320"/>
+    <w:lsdException w:name="Grid Table 6 Colorful Accent 5" w:uiPriority="-90337929"/>
+    <w:lsdException w:name="Grid Table 7 Colorful Accent 5" w:uiPriority="-963991446"/>
+    <w:lsdException w:name="Grid Table 1 Light Accent 6" w:uiPriority="1680946176"/>
+    <w:lsdException w:name="Grid Table 2 Accent 6" w:uiPriority="1680946177"/>
+    <w:lsdException w:name="Grid Table 3 Accent 6" w:uiPriority="1990769870"/>
+    <w:lsdException w:name="Grid Table 4 Accent 6" w:uiPriority="1990769871"/>
+    <w:lsdException w:name="Grid Table 5 Dark Accent 6" w:uiPriority="-90338320"/>
+    <w:lsdException w:name="Grid Table 6 Colorful Accent 6" w:uiPriority="-90337929"/>
+    <w:lsdException w:name="Grid Table 7 Colorful Accent 6" w:uiPriority="-963991446"/>
+    <w:lsdException w:name="List Table 1 Light" w:uiPriority="1680946176"/>
+    <w:lsdException w:name="List Table 2" w:uiPriority="1680946177"/>
+    <w:lsdException w:name="List Table 3" w:uiPriority="1990769870"/>
+    <w:lsdException w:name="List Table 4" w:uiPriority="1990769871"/>
+    <w:lsdException w:name="List Table 5 Dark" w:uiPriority="-90338320"/>
+    <w:lsdException w:name="List Table 6 Colorful" w:uiPriority="-90337929"/>
+    <w:lsdException w:name="List Table 7 Colorful" w:uiPriority="-963991446"/>
+    <w:lsdException w:name="List Table 1 Light Accent 1" w:uiPriority="1680946176"/>
+    <w:lsdException w:name="List Table 2 Accent 1" w:uiPriority="1680946177"/>
+    <w:lsdException w:name="List Table 3 Accent 1" w:uiPriority="1990769870"/>
+    <w:lsdException w:name="List Table 4 Accent 1" w:uiPriority="1990769871"/>
+    <w:lsdException w:name="List Table 5 Dark Accent 1" w:uiPriority="-90338320"/>
+    <w:lsdException w:name="List Table 6 Colorful Accent 1" w:uiPriority="-90337929"/>
+    <w:lsdException w:name="List Table 7 Colorful Accent 1" w:uiPriority="-963991446"/>
+    <w:lsdException w:name="List Table 1 Light Accent 2" w:uiPriority="1680946176"/>
+    <w:lsdException w:name="List Table 2 Accent 2" w:uiPriority="1680946177"/>
+    <w:lsdException w:name="List Table 3 Accent 2" w:uiPriority="1990769870"/>
+    <w:lsdException w:name="List Table 4 Accent 2" w:uiPriority="1990769871"/>
+    <w:lsdException w:name="List Table 5 Dark Accent 2" w:uiPriority="-90338320"/>
+    <w:lsdException w:name="List Table 6 Colorful Accent 2" w:uiPriority="-90337929"/>
+    <w:lsdException w:name="List Table 7 Colorful Accent 2" w:uiPriority="-963991446"/>
+    <w:lsdException w:name="List Table 1 Light Accent 3" w:uiPriority="1680946176"/>
+    <w:lsdException w:name="List Table 2 Accent 3" w:uiPriority="1680946177"/>
+    <w:lsdException w:name="List Table 3 Accent 3" w:uiPriority="1990769870"/>
+    <w:lsdException w:name="List Table 4 Accent 3" w:uiPriority="1990769871"/>
+    <w:lsdException w:name="List Table 5 Dark Accent 3" w:uiPriority="-90338320"/>
+    <w:lsdException w:name="List Table 6 Colorful Accent 3" w:uiPriority="-90337929"/>
+    <w:lsdException w:name="List Table 7 Colorful Accent 3" w:uiPriority="-963991446"/>
+    <w:lsdException w:name="List Table 1 Light Accent 4" w:uiPriority="1680946176"/>
+    <w:lsdException w:name="List Table 2 Accent 4" w:uiPriority="1680946177"/>
+    <w:lsdException w:name="List Table 3 Accent 4" w:uiPriority="1990769870"/>
+    <w:lsdException w:name="List Table 4 Accent 4" w:uiPriority="1990769871"/>
+    <w:lsdException w:name="List Table 5 Dark Accent 4" w:uiPriority="-90338320"/>
+    <w:lsdException w:name="List Table 6 Colorful Accent 4" w:uiPriority="-90337929"/>
+    <w:lsdException w:name="List Table 7 Colorful Accent 4" w:uiPriority="-963991446"/>
+    <w:lsdException w:name="List Table 1 Light Accent 5" w:uiPriority="1680946176"/>
+    <w:lsdException w:name="List Table 2 Accent 5" w:uiPriority="1680946177"/>
+    <w:lsdException w:name="List Table 3 Accent 5" w:uiPriority="1990769870"/>
+    <w:lsdException w:name="List Table 4 Accent 5" w:uiPriority="1990769871"/>
+    <w:lsdException w:name="List Table 5 Dark Accent 5" w:uiPriority="-90338320"/>
+    <w:lsdException w:name="List Table 6 Colorful Accent 5" w:uiPriority="-90337929"/>
+    <w:lsdException w:name="List Table 7 Colorful Accent 5" w:uiPriority="-963991446"/>
+    <w:lsdException w:name="List Table 1 Light Accent 6" w:uiPriority="1680946176"/>
+    <w:lsdException w:name="List Table 2 Accent 6" w:uiPriority="1680946177"/>
+    <w:lsdException w:name="List Table 3 Accent 6" w:uiPriority="1990769870"/>
+    <w:lsdException w:name="List Table 4 Accent 6" w:uiPriority="1990769871"/>
+    <w:lsdException w:name="List Table 5 Dark Accent 6" w:uiPriority="-90338320"/>
+    <w:lsdException w:name="List Table 6 Colorful Accent 6" w:uiPriority="-90337929"/>
+    <w:lsdException w:name="List Table 7 Colorful Accent 6" w:uiPriority="-963991446"/>
     <w:lsdException w:name="Mention" w:semiHidden="1" w:unhideWhenUsed="1"/>
     <w:lsdException w:name="Smart Hyperlink" w:semiHidden="1" w:unhideWhenUsed="1"/>
     <w:lsdException w:name="Hashtag" w:semiHidden="1" w:unhideWhenUsed="1"/>

</xml_diff>